<commit_message>
changed doc and added pdf version
</commit_message>
<xml_diff>
--- a/RequirementsSpecificationsDocIteration3withMockup.docx
+++ b/RequirementsSpecificationsDocIteration3withMockup.docx
@@ -1,6 +1,6 @@
 
 <file path=word/document.xml><?xml version="1.0" encoding="utf-8"?>
-<w:document xmlns:wpc="http://schemas.microsoft.com/office/word/2010/wordprocessingCanvas" xmlns:cx="http://schemas.microsoft.com/office/drawing/2014/chartex" xmlns:cx1="http://schemas.microsoft.com/office/drawing/2015/9/8/chartex" xmlns:mc="http://schemas.openxmlformats.org/markup-compatibility/2006" xmlns:o="urn:schemas-microsoft-com:office:office" xmlns:r="http://schemas.openxmlformats.org/officeDocument/2006/relationships" xmlns:m="http://schemas.openxmlformats.org/officeDocument/2006/math" xmlns:v="urn:schemas-microsoft-com:vml" xmlns:wp14="http://schemas.microsoft.com/office/word/2010/wordprocessingDrawing" xmlns:wp="http://schemas.openxmlformats.org/drawingml/2006/wordprocessingDrawing" xmlns:w10="urn:schemas-microsoft-com:office:word" xmlns:w="http://schemas.openxmlformats.org/wordprocessingml/2006/main" xmlns:w14="http://schemas.microsoft.com/office/word/2010/wordml" xmlns:w15="http://schemas.microsoft.com/office/word/2012/wordml" xmlns:w16se="http://schemas.microsoft.com/office/word/2015/wordml/symex" xmlns:wpg="http://schemas.microsoft.com/office/word/2010/wordprocessingGroup" xmlns:wpi="http://schemas.microsoft.com/office/word/2010/wordprocessingInk" xmlns:wne="http://schemas.microsoft.com/office/word/2006/wordml" xmlns:wps="http://schemas.microsoft.com/office/word/2010/wordprocessingShape" mc:Ignorable="w14 w15 w16se wp14">
+<w:document xmlns:wpc="http://schemas.microsoft.com/office/word/2010/wordprocessingCanvas" xmlns:mc="http://schemas.openxmlformats.org/markup-compatibility/2006" xmlns:o="urn:schemas-microsoft-com:office:office" xmlns:r="http://schemas.openxmlformats.org/officeDocument/2006/relationships" xmlns:m="http://schemas.openxmlformats.org/officeDocument/2006/math" xmlns:v="urn:schemas-microsoft-com:vml" xmlns:wp14="http://schemas.microsoft.com/office/word/2010/wordprocessingDrawing" xmlns:wp="http://schemas.openxmlformats.org/drawingml/2006/wordprocessingDrawing" xmlns:w10="urn:schemas-microsoft-com:office:word" xmlns:w="http://schemas.openxmlformats.org/wordprocessingml/2006/main" xmlns:w14="http://schemas.microsoft.com/office/word/2010/wordml" xmlns:wpg="http://schemas.microsoft.com/office/word/2010/wordprocessingGroup" xmlns:wpi="http://schemas.microsoft.com/office/word/2010/wordprocessingInk" xmlns:wne="http://schemas.microsoft.com/office/word/2006/wordml" xmlns:wps="http://schemas.microsoft.com/office/word/2010/wordprocessingShape" mc:Ignorable="w14 wp14">
   <w:body>
     <w:p>
       <w:pPr>
@@ -105,7 +105,23 @@
           <w:rFonts w:ascii="Segoe UI" w:hAnsi="Segoe UI" w:cs="Segoe UI"/>
           <w:sz w:val="20"/>
         </w:rPr>
-        <w:t xml:space="preserve">There are some applications on the web with similar functionality as our app however they have problems with their recommendation strategies. They consider only either games that are similar to a particular game viewed, make broad generalizations in game genres, disregard the user’s personal collection in the recommendations, or don’t allow choosing games via specific attributes. Our app will have a better, all-encompassing system for recommending board games that will solve all these problems that the other applications have. Applications such as Board Game Geek and Board Games for Me are examples of competitors in this niche. </w:t>
+        <w:t xml:space="preserve">There are some applications on the web with similar functionality as our app however they have problems with their recommendation strategies. They consider only either </w:t>
+      </w:r>
+      <w:proofErr w:type="gramStart"/>
+      <w:r>
+        <w:rPr>
+          <w:rFonts w:ascii="Segoe UI" w:hAnsi="Segoe UI" w:cs="Segoe UI"/>
+          <w:sz w:val="20"/>
+        </w:rPr>
+        <w:t>games</w:t>
+      </w:r>
+      <w:proofErr w:type="gramEnd"/>
+      <w:r>
+        <w:rPr>
+          <w:rFonts w:ascii="Segoe UI" w:hAnsi="Segoe UI" w:cs="Segoe UI"/>
+          <w:sz w:val="20"/>
+        </w:rPr>
+        <w:t xml:space="preserve"> that are similar to a particular game viewed, make broad generalizations in game genres, disregard the user’s personal collection in the recommendations, or don’t allow choosing games via specific attributes. Our app will have a better, all-encompassing system for recommending board games that will solve all these problems that the other applications have. Applications such as Board Game Geek and Board Games for Me are examples of competitors in this niche. </w:t>
       </w:r>
     </w:p>
     <w:p>
@@ -319,7 +335,6 @@
             <w14:round/>
           </w14:textOutline>
         </w:rPr>
-        <w:lastRenderedPageBreak/>
         <w:t>Stories</w:t>
       </w:r>
     </w:p>
@@ -330,8 +345,8 @@
         <w:tblLook w:val="04A0" w:firstRow="1" w:lastRow="0" w:firstColumn="1" w:lastColumn="0" w:noHBand="0" w:noVBand="1"/>
       </w:tblPr>
       <w:tblGrid>
-        <w:gridCol w:w="2417"/>
-        <w:gridCol w:w="6933"/>
+        <w:gridCol w:w="2448"/>
+        <w:gridCol w:w="7128"/>
       </w:tblGrid>
       <w:tr>
         <w:tc>
@@ -647,8 +662,8 @@
         <w:tblLook w:val="04A0" w:firstRow="1" w:lastRow="0" w:firstColumn="1" w:lastColumn="0" w:noHBand="0" w:noVBand="1"/>
       </w:tblPr>
       <w:tblGrid>
-        <w:gridCol w:w="2417"/>
-        <w:gridCol w:w="6933"/>
+        <w:gridCol w:w="2448"/>
+        <w:gridCol w:w="7128"/>
       </w:tblGrid>
       <w:tr>
         <w:tc>
@@ -976,6 +991,7 @@
                 <w:rFonts w:ascii="Segoe UI" w:hAnsi="Segoe UI" w:cs="Segoe UI"/>
                 <w:color w:val="00B050"/>
               </w:rPr>
+              <w:lastRenderedPageBreak/>
               <w:t>-</w:t>
             </w:r>
             <w:r>
@@ -1066,8 +1082,8 @@
         <w:tblLook w:val="04A0" w:firstRow="1" w:lastRow="0" w:firstColumn="1" w:lastColumn="0" w:noHBand="0" w:noVBand="1"/>
       </w:tblPr>
       <w:tblGrid>
-        <w:gridCol w:w="2417"/>
-        <w:gridCol w:w="6933"/>
+        <w:gridCol w:w="2448"/>
+        <w:gridCol w:w="7128"/>
       </w:tblGrid>
       <w:tr>
         <w:tc>
@@ -1338,8 +1354,8 @@
         <w:tblLook w:val="04A0" w:firstRow="1" w:lastRow="0" w:firstColumn="1" w:lastColumn="0" w:noHBand="0" w:noVBand="1"/>
       </w:tblPr>
       <w:tblGrid>
-        <w:gridCol w:w="2416"/>
-        <w:gridCol w:w="6934"/>
+        <w:gridCol w:w="2448"/>
+        <w:gridCol w:w="7128"/>
       </w:tblGrid>
       <w:tr>
         <w:tc>
@@ -1568,7 +1584,23 @@
                 <w:rFonts w:ascii="Segoe UI" w:hAnsi="Segoe UI" w:cs="Segoe UI"/>
                 <w:color w:val="00B050"/>
               </w:rPr>
-              <w:t>The system validates the username and password combination.  Brandon is redirected to the homepage of the website if the combination is valid, else an error is presented to him.</w:t>
+              <w:t xml:space="preserve">The system validates the username and password combination.  Brandon is redirected to the homepage of the website if the combination is </w:t>
+            </w:r>
+            <w:proofErr w:type="gramStart"/>
+            <w:r>
+              <w:rPr>
+                <w:rFonts w:ascii="Segoe UI" w:hAnsi="Segoe UI" w:cs="Segoe UI"/>
+                <w:color w:val="00B050"/>
+              </w:rPr>
+              <w:t>valid,</w:t>
+            </w:r>
+            <w:proofErr w:type="gramEnd"/>
+            <w:r>
+              <w:rPr>
+                <w:rFonts w:ascii="Segoe UI" w:hAnsi="Segoe UI" w:cs="Segoe UI"/>
+                <w:color w:val="00B050"/>
+              </w:rPr>
+              <w:t xml:space="preserve"> else an error is presented to him.</w:t>
             </w:r>
           </w:p>
         </w:tc>
@@ -1711,8 +1743,8 @@
         <w:tblLook w:val="04A0" w:firstRow="1" w:lastRow="0" w:firstColumn="1" w:lastColumn="0" w:noHBand="0" w:noVBand="1"/>
       </w:tblPr>
       <w:tblGrid>
-        <w:gridCol w:w="2417"/>
-        <w:gridCol w:w="6933"/>
+        <w:gridCol w:w="2448"/>
+        <w:gridCol w:w="7128"/>
       </w:tblGrid>
       <w:tr>
         <w:tc>
@@ -1733,7 +1765,6 @@
                 <w:b/>
                 <w:color w:val="FF0000"/>
               </w:rPr>
-              <w:lastRenderedPageBreak/>
               <w:t>Iteration 1</w:t>
             </w:r>
           </w:p>
@@ -1982,8 +2013,8 @@
         <w:tblLook w:val="04A0" w:firstRow="1" w:lastRow="0" w:firstColumn="1" w:lastColumn="0" w:noHBand="0" w:noVBand="1"/>
       </w:tblPr>
       <w:tblGrid>
-        <w:gridCol w:w="2416"/>
-        <w:gridCol w:w="6934"/>
+        <w:gridCol w:w="2448"/>
+        <w:gridCol w:w="7128"/>
       </w:tblGrid>
       <w:tr>
         <w:tc>
@@ -2314,8 +2345,8 @@
         <w:tblLook w:val="04A0" w:firstRow="1" w:lastRow="0" w:firstColumn="1" w:lastColumn="0" w:noHBand="0" w:noVBand="1"/>
       </w:tblPr>
       <w:tblGrid>
-        <w:gridCol w:w="2416"/>
-        <w:gridCol w:w="6934"/>
+        <w:gridCol w:w="2448"/>
+        <w:gridCol w:w="7128"/>
       </w:tblGrid>
       <w:tr>
         <w:tc>
@@ -2459,7 +2490,48 @@
                 <w:rFonts w:ascii="Segoe UI" w:hAnsi="Segoe UI" w:cs="Segoe UI"/>
                 <w:color w:val="00B050"/>
               </w:rPr>
-              <w:t>Brandon has an account with Bored?Game! and would like to link his account with an account on BGG.  Brandon enters the account name of his BGG account</w:t>
+              <w:t xml:space="preserve">Brandon has an account with </w:t>
+            </w:r>
+            <w:proofErr w:type="spellStart"/>
+            <w:r>
+              <w:rPr>
+                <w:rFonts w:ascii="Segoe UI" w:hAnsi="Segoe UI" w:cs="Segoe UI"/>
+                <w:color w:val="00B050"/>
+              </w:rPr>
+              <w:t>Bored</w:t>
+            </w:r>
+            <w:proofErr w:type="gramStart"/>
+            <w:r>
+              <w:rPr>
+                <w:rFonts w:ascii="Segoe UI" w:hAnsi="Segoe UI" w:cs="Segoe UI"/>
+                <w:color w:val="00B050"/>
+              </w:rPr>
+              <w:t>?Game</w:t>
+            </w:r>
+            <w:proofErr w:type="spellEnd"/>
+            <w:proofErr w:type="gramEnd"/>
+            <w:r>
+              <w:rPr>
+                <w:rFonts w:ascii="Segoe UI" w:hAnsi="Segoe UI" w:cs="Segoe UI"/>
+                <w:color w:val="00B050"/>
+              </w:rPr>
+              <w:t xml:space="preserve">! </w:t>
+            </w:r>
+            <w:proofErr w:type="gramStart"/>
+            <w:r>
+              <w:rPr>
+                <w:rFonts w:ascii="Segoe UI" w:hAnsi="Segoe UI" w:cs="Segoe UI"/>
+                <w:color w:val="00B050"/>
+              </w:rPr>
+              <w:t>and</w:t>
+            </w:r>
+            <w:proofErr w:type="gramEnd"/>
+            <w:r>
+              <w:rPr>
+                <w:rFonts w:ascii="Segoe UI" w:hAnsi="Segoe UI" w:cs="Segoe UI"/>
+                <w:color w:val="00B050"/>
+              </w:rPr>
+              <w:t xml:space="preserve"> would like to link his account with an account on BGG.  Brandon enters the account name of his BGG account</w:t>
             </w:r>
             <w:r>
               <w:rPr>
@@ -2517,7 +2589,64 @@
                 <w:rFonts w:ascii="Segoe UI" w:hAnsi="Segoe UI" w:cs="Segoe UI"/>
                 <w:color w:val="00B050"/>
               </w:rPr>
-              <w:t>The Bored?Game! system recognizes games from the associate BGG account and displays them in Brandon’s collection on Bored?Game!</w:t>
+              <w:t xml:space="preserve">The </w:t>
+            </w:r>
+            <w:proofErr w:type="spellStart"/>
+            <w:r>
+              <w:rPr>
+                <w:rFonts w:ascii="Segoe UI" w:hAnsi="Segoe UI" w:cs="Segoe UI"/>
+                <w:color w:val="00B050"/>
+              </w:rPr>
+              <w:t>Bored</w:t>
+            </w:r>
+            <w:proofErr w:type="gramStart"/>
+            <w:r>
+              <w:rPr>
+                <w:rFonts w:ascii="Segoe UI" w:hAnsi="Segoe UI" w:cs="Segoe UI"/>
+                <w:color w:val="00B050"/>
+              </w:rPr>
+              <w:t>?Game</w:t>
+            </w:r>
+            <w:proofErr w:type="spellEnd"/>
+            <w:proofErr w:type="gramEnd"/>
+            <w:r>
+              <w:rPr>
+                <w:rFonts w:ascii="Segoe UI" w:hAnsi="Segoe UI" w:cs="Segoe UI"/>
+                <w:color w:val="00B050"/>
+              </w:rPr>
+              <w:t xml:space="preserve">! </w:t>
+            </w:r>
+            <w:proofErr w:type="gramStart"/>
+            <w:r>
+              <w:rPr>
+                <w:rFonts w:ascii="Segoe UI" w:hAnsi="Segoe UI" w:cs="Segoe UI"/>
+                <w:color w:val="00B050"/>
+              </w:rPr>
+              <w:t>system</w:t>
+            </w:r>
+            <w:proofErr w:type="gramEnd"/>
+            <w:r>
+              <w:rPr>
+                <w:rFonts w:ascii="Segoe UI" w:hAnsi="Segoe UI" w:cs="Segoe UI"/>
+                <w:color w:val="00B050"/>
+              </w:rPr>
+              <w:t xml:space="preserve"> recognizes games from the associate BGG account and displays them in Brandon’s collection on </w:t>
+            </w:r>
+            <w:proofErr w:type="spellStart"/>
+            <w:r>
+              <w:rPr>
+                <w:rFonts w:ascii="Segoe UI" w:hAnsi="Segoe UI" w:cs="Segoe UI"/>
+                <w:color w:val="00B050"/>
+              </w:rPr>
+              <w:t>Bored?Game</w:t>
+            </w:r>
+            <w:proofErr w:type="spellEnd"/>
+            <w:r>
+              <w:rPr>
+                <w:rFonts w:ascii="Segoe UI" w:hAnsi="Segoe UI" w:cs="Segoe UI"/>
+                <w:color w:val="00B050"/>
+              </w:rPr>
+              <w:t>!</w:t>
             </w:r>
           </w:p>
         </w:tc>
@@ -2583,7 +2712,32 @@
                 <w:rFonts w:ascii="Segoe UI" w:hAnsi="Segoe UI" w:cs="Segoe UI"/>
                 <w:color w:val="00B050"/>
               </w:rPr>
-              <w:t>that Brandon’s collection of games on Bored?Game! is updated with games from the associated BGG account</w:t>
+              <w:t xml:space="preserve">that Brandon’s collection of games on </w:t>
+            </w:r>
+            <w:proofErr w:type="spellStart"/>
+            <w:r>
+              <w:rPr>
+                <w:rFonts w:ascii="Segoe UI" w:hAnsi="Segoe UI" w:cs="Segoe UI"/>
+                <w:color w:val="00B050"/>
+              </w:rPr>
+              <w:t>Bored</w:t>
+            </w:r>
+            <w:proofErr w:type="gramStart"/>
+            <w:r>
+              <w:rPr>
+                <w:rFonts w:ascii="Segoe UI" w:hAnsi="Segoe UI" w:cs="Segoe UI"/>
+                <w:color w:val="00B050"/>
+              </w:rPr>
+              <w:t>?Game</w:t>
+            </w:r>
+            <w:proofErr w:type="spellEnd"/>
+            <w:proofErr w:type="gramEnd"/>
+            <w:r>
+              <w:rPr>
+                <w:rFonts w:ascii="Segoe UI" w:hAnsi="Segoe UI" w:cs="Segoe UI"/>
+                <w:color w:val="00B050"/>
+              </w:rPr>
+              <w:t>! is updated with games from the associated BGG account</w:t>
             </w:r>
           </w:p>
           <w:p>
@@ -2627,8 +2781,8 @@
         <w:tblLook w:val="04A0" w:firstRow="1" w:lastRow="0" w:firstColumn="1" w:lastColumn="0" w:noHBand="0" w:noVBand="1"/>
       </w:tblPr>
       <w:tblGrid>
-        <w:gridCol w:w="2416"/>
-        <w:gridCol w:w="6934"/>
+        <w:gridCol w:w="2448"/>
+        <w:gridCol w:w="7128"/>
       </w:tblGrid>
       <w:tr>
         <w:tc>
@@ -2985,8 +3139,8 @@
         <w:tblLook w:val="04A0" w:firstRow="1" w:lastRow="0" w:firstColumn="1" w:lastColumn="0" w:noHBand="0" w:noVBand="1"/>
       </w:tblPr>
       <w:tblGrid>
-        <w:gridCol w:w="2416"/>
-        <w:gridCol w:w="6934"/>
+        <w:gridCol w:w="2448"/>
+        <w:gridCol w:w="7128"/>
       </w:tblGrid>
       <w:tr>
         <w:tc>
@@ -3007,7 +3161,6 @@
                 <w:b/>
                 <w:color w:val="00B050"/>
               </w:rPr>
-              <w:lastRenderedPageBreak/>
               <w:t>Iteration 2</w:t>
             </w:r>
           </w:p>
@@ -3277,8 +3430,8 @@
         <w:tblLook w:val="04A0" w:firstRow="1" w:lastRow="0" w:firstColumn="1" w:lastColumn="0" w:noHBand="0" w:noVBand="1"/>
       </w:tblPr>
       <w:tblGrid>
-        <w:gridCol w:w="2418"/>
-        <w:gridCol w:w="6932"/>
+        <w:gridCol w:w="2448"/>
+        <w:gridCol w:w="7128"/>
       </w:tblGrid>
       <w:tr>
         <w:tc>
@@ -3422,7 +3575,55 @@
                 <w:rFonts w:ascii="Segoe UI" w:hAnsi="Segoe UI" w:cs="Segoe UI"/>
                 <w:color w:val="00B050"/>
               </w:rPr>
-              <w:t>Brandon wants to find out what the game “Catan” looks like so he can physically find it to play. He presses the “View Collection Images” button. He presses ctrl+f and types “Catan” into the find field.</w:t>
+              <w:t>Brandon wants to find out what the game “</w:t>
+            </w:r>
+            <w:proofErr w:type="spellStart"/>
+            <w:r>
+              <w:rPr>
+                <w:rFonts w:ascii="Segoe UI" w:hAnsi="Segoe UI" w:cs="Segoe UI"/>
+                <w:color w:val="00B050"/>
+              </w:rPr>
+              <w:t>Catan</w:t>
+            </w:r>
+            <w:proofErr w:type="spellEnd"/>
+            <w:r>
+              <w:rPr>
+                <w:rFonts w:ascii="Segoe UI" w:hAnsi="Segoe UI" w:cs="Segoe UI"/>
+                <w:color w:val="00B050"/>
+              </w:rPr>
+              <w:t xml:space="preserve">” looks like so he can physically find it to play. He presses the “View Collection Images” button. He presses </w:t>
+            </w:r>
+            <w:proofErr w:type="spellStart"/>
+            <w:r>
+              <w:rPr>
+                <w:rFonts w:ascii="Segoe UI" w:hAnsi="Segoe UI" w:cs="Segoe UI"/>
+                <w:color w:val="00B050"/>
+              </w:rPr>
+              <w:t>ctrl+f</w:t>
+            </w:r>
+            <w:proofErr w:type="spellEnd"/>
+            <w:r>
+              <w:rPr>
+                <w:rFonts w:ascii="Segoe UI" w:hAnsi="Segoe UI" w:cs="Segoe UI"/>
+                <w:color w:val="00B050"/>
+              </w:rPr>
+              <w:t xml:space="preserve"> and types “</w:t>
+            </w:r>
+            <w:proofErr w:type="spellStart"/>
+            <w:r>
+              <w:rPr>
+                <w:rFonts w:ascii="Segoe UI" w:hAnsi="Segoe UI" w:cs="Segoe UI"/>
+                <w:color w:val="00B050"/>
+              </w:rPr>
+              <w:t>Catan</w:t>
+            </w:r>
+            <w:proofErr w:type="spellEnd"/>
+            <w:r>
+              <w:rPr>
+                <w:rFonts w:ascii="Segoe UI" w:hAnsi="Segoe UI" w:cs="Segoe UI"/>
+                <w:color w:val="00B050"/>
+              </w:rPr>
+              <w:t>” into the find field.</w:t>
             </w:r>
           </w:p>
         </w:tc>
@@ -3571,8 +3772,8 @@
         <w:tblLook w:val="04A0" w:firstRow="1" w:lastRow="0" w:firstColumn="1" w:lastColumn="0" w:noHBand="0" w:noVBand="1"/>
       </w:tblPr>
       <w:tblGrid>
-        <w:gridCol w:w="2417"/>
-        <w:gridCol w:w="6933"/>
+        <w:gridCol w:w="2448"/>
+        <w:gridCol w:w="7128"/>
       </w:tblGrid>
       <w:tr>
         <w:tc>
@@ -3593,7 +3794,6 @@
                 <w:b/>
                 <w:color w:val="0070C0"/>
               </w:rPr>
-              <w:lastRenderedPageBreak/>
               <w:t>Iteration 3</w:t>
             </w:r>
           </w:p>
@@ -3623,7 +3823,23 @@
                 <w:rFonts w:ascii="Segoe UI" w:hAnsi="Segoe UI" w:cs="Segoe UI"/>
                 <w:color w:val="0070C0"/>
               </w:rPr>
-              <w:t xml:space="preserve"> favourites list</w:t>
+              <w:t xml:space="preserve"> </w:t>
+            </w:r>
+            <w:proofErr w:type="spellStart"/>
+            <w:r>
+              <w:rPr>
+                <w:rFonts w:ascii="Segoe UI" w:hAnsi="Segoe UI" w:cs="Segoe UI"/>
+                <w:color w:val="0070C0"/>
+              </w:rPr>
+              <w:t>favourites</w:t>
+            </w:r>
+            <w:proofErr w:type="spellEnd"/>
+            <w:r>
+              <w:rPr>
+                <w:rFonts w:ascii="Segoe UI" w:hAnsi="Segoe UI" w:cs="Segoe UI"/>
+                <w:color w:val="0070C0"/>
+              </w:rPr>
+              <w:t xml:space="preserve"> list</w:t>
             </w:r>
           </w:p>
         </w:tc>
@@ -3731,7 +3947,23 @@
                 <w:rFonts w:ascii="Segoe UI" w:hAnsi="Segoe UI" w:cs="Segoe UI"/>
                 <w:color w:val="0070C0"/>
               </w:rPr>
-              <w:t>keep a list of games which he likes to play the most.  He views his collection and clicks on the grey stars beside the name of each game he would like to add to his favourites list.</w:t>
+              <w:t xml:space="preserve">keep a list of games which he likes to play the most.  He views his collection and clicks on the grey stars beside the name of each game he would like to add to his </w:t>
+            </w:r>
+            <w:proofErr w:type="spellStart"/>
+            <w:r>
+              <w:rPr>
+                <w:rFonts w:ascii="Segoe UI" w:hAnsi="Segoe UI" w:cs="Segoe UI"/>
+                <w:color w:val="0070C0"/>
+              </w:rPr>
+              <w:t>favourites</w:t>
+            </w:r>
+            <w:proofErr w:type="spellEnd"/>
+            <w:r>
+              <w:rPr>
+                <w:rFonts w:ascii="Segoe UI" w:hAnsi="Segoe UI" w:cs="Segoe UI"/>
+                <w:color w:val="0070C0"/>
+              </w:rPr>
+              <w:t xml:space="preserve"> list.</w:t>
             </w:r>
           </w:p>
         </w:tc>
@@ -3789,7 +4021,23 @@
                 <w:rFonts w:ascii="Segoe UI" w:hAnsi="Segoe UI" w:cs="Segoe UI"/>
                 <w:color w:val="0070C0"/>
               </w:rPr>
-              <w:t>starred game titles along with associated information into a favourites list which can be viewed. The star beside the game title turns yellow.</w:t>
+              <w:t xml:space="preserve">starred game titles along with associated information into a </w:t>
+            </w:r>
+            <w:proofErr w:type="spellStart"/>
+            <w:r>
+              <w:rPr>
+                <w:rFonts w:ascii="Segoe UI" w:hAnsi="Segoe UI" w:cs="Segoe UI"/>
+                <w:color w:val="0070C0"/>
+              </w:rPr>
+              <w:t>favourites</w:t>
+            </w:r>
+            <w:proofErr w:type="spellEnd"/>
+            <w:r>
+              <w:rPr>
+                <w:rFonts w:ascii="Segoe UI" w:hAnsi="Segoe UI" w:cs="Segoe UI"/>
+                <w:color w:val="0070C0"/>
+              </w:rPr>
+              <w:t xml:space="preserve"> list which can be viewed. The star beside the game title turns yellow.</w:t>
             </w:r>
           </w:p>
         </w:tc>
@@ -3840,7 +4088,23 @@
                 <w:rFonts w:ascii="Segoe UI" w:hAnsi="Segoe UI" w:cs="Segoe UI"/>
                 <w:color w:val="0070C0"/>
               </w:rPr>
-              <w:t>each favourite game has a yellow star beside it in the collection page</w:t>
+              <w:t xml:space="preserve">each </w:t>
+            </w:r>
+            <w:proofErr w:type="spellStart"/>
+            <w:r>
+              <w:rPr>
+                <w:rFonts w:ascii="Segoe UI" w:hAnsi="Segoe UI" w:cs="Segoe UI"/>
+                <w:color w:val="0070C0"/>
+              </w:rPr>
+              <w:t>favourite</w:t>
+            </w:r>
+            <w:proofErr w:type="spellEnd"/>
+            <w:r>
+              <w:rPr>
+                <w:rFonts w:ascii="Segoe UI" w:hAnsi="Segoe UI" w:cs="Segoe UI"/>
+                <w:color w:val="0070C0"/>
+              </w:rPr>
+              <w:t xml:space="preserve"> game has a yellow star beside it in the collection page</w:t>
             </w:r>
           </w:p>
           <w:p>
@@ -3884,8 +4148,8 @@
         <w:tblLook w:val="04A0" w:firstRow="1" w:lastRow="0" w:firstColumn="1" w:lastColumn="0" w:noHBand="0" w:noVBand="1"/>
       </w:tblPr>
       <w:tblGrid>
-        <w:gridCol w:w="2416"/>
-        <w:gridCol w:w="6934"/>
+        <w:gridCol w:w="2448"/>
+        <w:gridCol w:w="7128"/>
       </w:tblGrid>
       <w:tr>
         <w:tc>
@@ -3928,7 +4192,23 @@
                 <w:rFonts w:ascii="Segoe UI" w:hAnsi="Segoe UI" w:cs="Segoe UI"/>
                 <w:color w:val="0070C0"/>
               </w:rPr>
-              <w:t>Deleting games from your favourites list</w:t>
+              <w:t xml:space="preserve">Deleting games from your </w:t>
+            </w:r>
+            <w:proofErr w:type="spellStart"/>
+            <w:r>
+              <w:rPr>
+                <w:rFonts w:ascii="Segoe UI" w:hAnsi="Segoe UI" w:cs="Segoe UI"/>
+                <w:color w:val="0070C0"/>
+              </w:rPr>
+              <w:t>favourites</w:t>
+            </w:r>
+            <w:proofErr w:type="spellEnd"/>
+            <w:r>
+              <w:rPr>
+                <w:rFonts w:ascii="Segoe UI" w:hAnsi="Segoe UI" w:cs="Segoe UI"/>
+                <w:color w:val="0070C0"/>
+              </w:rPr>
+              <w:t xml:space="preserve"> list</w:t>
             </w:r>
           </w:p>
         </w:tc>
@@ -4029,14 +4309,46 @@
                 <w:rFonts w:ascii="Segoe UI" w:hAnsi="Segoe UI" w:cs="Segoe UI"/>
                 <w:color w:val="0070C0"/>
               </w:rPr>
-              <w:t>Brandon wants to remove a game from his favourite list.  He finds the game within his collection and clicks the yellow star beside the game title.</w:t>
-            </w:r>
-            <w:r>
-              <w:rPr>
-                <w:rFonts w:ascii="Segoe UI" w:hAnsi="Segoe UI" w:cs="Segoe UI"/>
-                <w:color w:val="0070C0"/>
-              </w:rPr>
-              <w:t xml:space="preserve">  Alternatively, Brandon can go to the “Find a Game” page and click the red X beside his favourites list to remove the game.</w:t>
+              <w:t xml:space="preserve">Brandon wants to remove a game from his </w:t>
+            </w:r>
+            <w:proofErr w:type="spellStart"/>
+            <w:r>
+              <w:rPr>
+                <w:rFonts w:ascii="Segoe UI" w:hAnsi="Segoe UI" w:cs="Segoe UI"/>
+                <w:color w:val="0070C0"/>
+              </w:rPr>
+              <w:t>favourite</w:t>
+            </w:r>
+            <w:proofErr w:type="spellEnd"/>
+            <w:r>
+              <w:rPr>
+                <w:rFonts w:ascii="Segoe UI" w:hAnsi="Segoe UI" w:cs="Segoe UI"/>
+                <w:color w:val="0070C0"/>
+              </w:rPr>
+              <w:t xml:space="preserve"> list.  He finds the game within his collection and clicks the yellow star beside the game title.</w:t>
+            </w:r>
+            <w:r>
+              <w:rPr>
+                <w:rFonts w:ascii="Segoe UI" w:hAnsi="Segoe UI" w:cs="Segoe UI"/>
+                <w:color w:val="0070C0"/>
+              </w:rPr>
+              <w:t xml:space="preserve">  Alternatively, Brandon can go to the “Find a Game” page and click the red X beside his </w:t>
+            </w:r>
+            <w:proofErr w:type="spellStart"/>
+            <w:r>
+              <w:rPr>
+                <w:rFonts w:ascii="Segoe UI" w:hAnsi="Segoe UI" w:cs="Segoe UI"/>
+                <w:color w:val="0070C0"/>
+              </w:rPr>
+              <w:t>favourites</w:t>
+            </w:r>
+            <w:proofErr w:type="spellEnd"/>
+            <w:r>
+              <w:rPr>
+                <w:rFonts w:ascii="Segoe UI" w:hAnsi="Segoe UI" w:cs="Segoe UI"/>
+                <w:color w:val="0070C0"/>
+              </w:rPr>
+              <w:t xml:space="preserve"> list to remove the game.</w:t>
             </w:r>
           </w:p>
         </w:tc>
@@ -4087,7 +4399,23 @@
                 <w:rFonts w:ascii="Segoe UI" w:hAnsi="Segoe UI" w:cs="Segoe UI"/>
                 <w:color w:val="0070C0"/>
               </w:rPr>
-              <w:t>removes the starred game title along with associated information from the favourites list. The star beside the game title turns grey.</w:t>
+              <w:t xml:space="preserve">removes the starred game title along with associated information from the </w:t>
+            </w:r>
+            <w:proofErr w:type="spellStart"/>
+            <w:r>
+              <w:rPr>
+                <w:rFonts w:ascii="Segoe UI" w:hAnsi="Segoe UI" w:cs="Segoe UI"/>
+                <w:color w:val="0070C0"/>
+              </w:rPr>
+              <w:t>favourites</w:t>
+            </w:r>
+            <w:proofErr w:type="spellEnd"/>
+            <w:r>
+              <w:rPr>
+                <w:rFonts w:ascii="Segoe UI" w:hAnsi="Segoe UI" w:cs="Segoe UI"/>
+                <w:color w:val="0070C0"/>
+              </w:rPr>
+              <w:t xml:space="preserve"> list. The star beside the game title turns grey.</w:t>
             </w:r>
           </w:p>
         </w:tc>
@@ -4138,7 +4466,23 @@
                 <w:rFonts w:ascii="Segoe UI" w:hAnsi="Segoe UI" w:cs="Segoe UI"/>
                 <w:color w:val="0070C0"/>
               </w:rPr>
-              <w:t>each favourite game has a yellow star beside it in the collection page</w:t>
+              <w:t xml:space="preserve">each </w:t>
+            </w:r>
+            <w:proofErr w:type="spellStart"/>
+            <w:r>
+              <w:rPr>
+                <w:rFonts w:ascii="Segoe UI" w:hAnsi="Segoe UI" w:cs="Segoe UI"/>
+                <w:color w:val="0070C0"/>
+              </w:rPr>
+              <w:t>favourite</w:t>
+            </w:r>
+            <w:proofErr w:type="spellEnd"/>
+            <w:r>
+              <w:rPr>
+                <w:rFonts w:ascii="Segoe UI" w:hAnsi="Segoe UI" w:cs="Segoe UI"/>
+                <w:color w:val="0070C0"/>
+              </w:rPr>
+              <w:t xml:space="preserve"> game has a yellow star beside it in the collection page</w:t>
             </w:r>
           </w:p>
           <w:p>
@@ -4228,7 +4572,6 @@
                 <w:b/>
                 <w:color w:val="0070C0"/>
               </w:rPr>
-              <w:lastRenderedPageBreak/>
               <w:t>Iteration 3</w:t>
             </w:r>
           </w:p>
@@ -4352,7 +4695,39 @@
                 <w:rFonts w:ascii="Segoe UI" w:hAnsi="Segoe UI" w:cs="Segoe UI"/>
                 <w:color w:val="0070C0"/>
               </w:rPr>
-              <w:t>Brandon wants to know about games similar to those in his favourites list.  He clicks on one of the games in his favourites list.</w:t>
+              <w:t xml:space="preserve">Brandon wants to know about games similar to those in his </w:t>
+            </w:r>
+            <w:proofErr w:type="spellStart"/>
+            <w:r>
+              <w:rPr>
+                <w:rFonts w:ascii="Segoe UI" w:hAnsi="Segoe UI" w:cs="Segoe UI"/>
+                <w:color w:val="0070C0"/>
+              </w:rPr>
+              <w:t>favourites</w:t>
+            </w:r>
+            <w:proofErr w:type="spellEnd"/>
+            <w:r>
+              <w:rPr>
+                <w:rFonts w:ascii="Segoe UI" w:hAnsi="Segoe UI" w:cs="Segoe UI"/>
+                <w:color w:val="0070C0"/>
+              </w:rPr>
+              <w:t xml:space="preserve"> list.  He clicks on one of the games in his </w:t>
+            </w:r>
+            <w:proofErr w:type="spellStart"/>
+            <w:r>
+              <w:rPr>
+                <w:rFonts w:ascii="Segoe UI" w:hAnsi="Segoe UI" w:cs="Segoe UI"/>
+                <w:color w:val="0070C0"/>
+              </w:rPr>
+              <w:t>favourites</w:t>
+            </w:r>
+            <w:proofErr w:type="spellEnd"/>
+            <w:r>
+              <w:rPr>
+                <w:rFonts w:ascii="Segoe UI" w:hAnsi="Segoe UI" w:cs="Segoe UI"/>
+                <w:color w:val="0070C0"/>
+              </w:rPr>
+              <w:t xml:space="preserve"> list.</w:t>
             </w:r>
           </w:p>
         </w:tc>
@@ -4396,7 +4771,25 @@
                 <w:rFonts w:ascii="Segoe UI" w:hAnsi="Segoe UI" w:cs="Segoe UI"/>
                 <w:color w:val="0070C0"/>
               </w:rPr>
-              <w:t>Beside the favourites window, another window appears with games that are not in Brandon’s collection that are similar to the game he clicked.</w:t>
+              <w:t xml:space="preserve">Beside the </w:t>
+            </w:r>
+            <w:proofErr w:type="spellStart"/>
+            <w:proofErr w:type="gramStart"/>
+            <w:r>
+              <w:rPr>
+                <w:rFonts w:ascii="Segoe UI" w:hAnsi="Segoe UI" w:cs="Segoe UI"/>
+                <w:color w:val="0070C0"/>
+              </w:rPr>
+              <w:t>favourites</w:t>
+            </w:r>
+            <w:proofErr w:type="spellEnd"/>
+            <w:proofErr w:type="gramEnd"/>
+            <w:r>
+              <w:rPr>
+                <w:rFonts w:ascii="Segoe UI" w:hAnsi="Segoe UI" w:cs="Segoe UI"/>
+                <w:color w:val="0070C0"/>
+              </w:rPr>
+              <w:t xml:space="preserve"> window, another window appears with games that are not in Brandon’s collection that are similar to the game he clicked.</w:t>
             </w:r>
           </w:p>
         </w:tc>
@@ -4831,7 +5224,6 @@
                 <w:b/>
                 <w:color w:val="0070C0"/>
               </w:rPr>
-              <w:lastRenderedPageBreak/>
               <w:t>Iteration 3</w:t>
             </w:r>
           </w:p>
@@ -4854,7 +5246,23 @@
                 <w:rFonts w:ascii="Segoe UI" w:hAnsi="Segoe UI" w:cs="Segoe UI"/>
                 <w:color w:val="0070C0"/>
               </w:rPr>
-              <w:t>Quick view information on favourite games</w:t>
+              <w:t xml:space="preserve">Quick view information on </w:t>
+            </w:r>
+            <w:proofErr w:type="spellStart"/>
+            <w:r>
+              <w:rPr>
+                <w:rFonts w:ascii="Segoe UI" w:hAnsi="Segoe UI" w:cs="Segoe UI"/>
+                <w:color w:val="0070C0"/>
+              </w:rPr>
+              <w:t>favourite</w:t>
+            </w:r>
+            <w:proofErr w:type="spellEnd"/>
+            <w:r>
+              <w:rPr>
+                <w:rFonts w:ascii="Segoe UI" w:hAnsi="Segoe UI" w:cs="Segoe UI"/>
+                <w:color w:val="0070C0"/>
+              </w:rPr>
+              <w:t xml:space="preserve"> games</w:t>
             </w:r>
           </w:p>
         </w:tc>
@@ -4955,7 +5363,41 @@
                 <w:rFonts w:ascii="Segoe UI" w:hAnsi="Segoe UI" w:cs="Segoe UI"/>
                 <w:color w:val="0070C0"/>
               </w:rPr>
-              <w:t>Brandon wants to know about games in his favourites list. He goes to the find a game page and hovers his cursor over the title of the game he wants to know more about in the favourites window.</w:t>
+              <w:t xml:space="preserve">Brandon wants to know about games in his </w:t>
+            </w:r>
+            <w:proofErr w:type="spellStart"/>
+            <w:r>
+              <w:rPr>
+                <w:rFonts w:ascii="Segoe UI" w:hAnsi="Segoe UI" w:cs="Segoe UI"/>
+                <w:color w:val="0070C0"/>
+              </w:rPr>
+              <w:t>favourites</w:t>
+            </w:r>
+            <w:proofErr w:type="spellEnd"/>
+            <w:r>
+              <w:rPr>
+                <w:rFonts w:ascii="Segoe UI" w:hAnsi="Segoe UI" w:cs="Segoe UI"/>
+                <w:color w:val="0070C0"/>
+              </w:rPr>
+              <w:t xml:space="preserve"> list. He goes to the find a game page and hovers his cursor over the title of the game he wants to know more about in the </w:t>
+            </w:r>
+            <w:proofErr w:type="spellStart"/>
+            <w:proofErr w:type="gramStart"/>
+            <w:r>
+              <w:rPr>
+                <w:rFonts w:ascii="Segoe UI" w:hAnsi="Segoe UI" w:cs="Segoe UI"/>
+                <w:color w:val="0070C0"/>
+              </w:rPr>
+              <w:t>favourites</w:t>
+            </w:r>
+            <w:proofErr w:type="spellEnd"/>
+            <w:proofErr w:type="gramEnd"/>
+            <w:r>
+              <w:rPr>
+                <w:rFonts w:ascii="Segoe UI" w:hAnsi="Segoe UI" w:cs="Segoe UI"/>
+                <w:color w:val="0070C0"/>
+              </w:rPr>
+              <w:t xml:space="preserve"> window.</w:t>
             </w:r>
           </w:p>
         </w:tc>
@@ -5260,7 +5702,23 @@
                 <w:rFonts w:ascii="Segoe UI" w:hAnsi="Segoe UI" w:cs="Segoe UI"/>
                 <w:color w:val="0070C0"/>
               </w:rPr>
-              <w:t xml:space="preserve">The picture is added to Brandon’s account.  When Brandon, or other users visit Brandon’s profile, they will see the picture he has </w:t>
+              <w:t xml:space="preserve">The picture is added to Brandon’s account.  When </w:t>
+            </w:r>
+            <w:proofErr w:type="gramStart"/>
+            <w:r>
+              <w:rPr>
+                <w:rFonts w:ascii="Segoe UI" w:hAnsi="Segoe UI" w:cs="Segoe UI"/>
+                <w:color w:val="0070C0"/>
+              </w:rPr>
+              <w:t>Brandon,</w:t>
+            </w:r>
+            <w:proofErr w:type="gramEnd"/>
+            <w:r>
+              <w:rPr>
+                <w:rFonts w:ascii="Segoe UI" w:hAnsi="Segoe UI" w:cs="Segoe UI"/>
+                <w:color w:val="0070C0"/>
+              </w:rPr>
+              <w:t xml:space="preserve"> or other users visit Brandon’s profile, they will see the picture he has </w:t>
             </w:r>
             <w:r>
               <w:rPr>
@@ -5424,7 +5882,6 @@
                 <w:b/>
                 <w:color w:val="0070C0"/>
               </w:rPr>
-              <w:lastRenderedPageBreak/>
               <w:t>Iteration 3</w:t>
             </w:r>
           </w:p>
@@ -5562,7 +6019,23 @@
                 <w:rFonts w:ascii="Segoe UI" w:hAnsi="Segoe UI" w:cs="Segoe UI"/>
                 <w:color w:val="0070C0"/>
               </w:rPr>
-              <w:t>view another user’s profile.  He goes to his own collection and types into the search box the person’s username and presses enter.</w:t>
+              <w:t xml:space="preserve">view another user’s profile.  He goes to his own collection and </w:t>
+            </w:r>
+            <w:proofErr w:type="gramStart"/>
+            <w:r>
+              <w:rPr>
+                <w:rFonts w:ascii="Segoe UI" w:hAnsi="Segoe UI" w:cs="Segoe UI"/>
+                <w:color w:val="0070C0"/>
+              </w:rPr>
+              <w:t>types into the search box the person’s username and presses</w:t>
+            </w:r>
+            <w:proofErr w:type="gramEnd"/>
+            <w:r>
+              <w:rPr>
+                <w:rFonts w:ascii="Segoe UI" w:hAnsi="Segoe UI" w:cs="Segoe UI"/>
+                <w:color w:val="0070C0"/>
+              </w:rPr>
+              <w:t xml:space="preserve"> enter.</w:t>
             </w:r>
           </w:p>
         </w:tc>
@@ -5757,6 +6230,8 @@
         </w:rPr>
         <w:t>and so the final UI can be found on our app prototype link.</w:t>
       </w:r>
+      <w:bookmarkStart w:id="0" w:name="_GoBack"/>
+      <w:bookmarkEnd w:id="0"/>
     </w:p>
     <w:p>
       <w:pPr>
@@ -5774,22 +6249,34 @@
     </w:p>
     <w:p>
       <w:pPr>
-        <w:ind w:firstLine="720"/>
-        <w:rPr>
-          <w:rFonts w:ascii="Segoe UI" w:hAnsi="Segoe UI" w:cs="Segoe UI"/>
-        </w:rPr>
-      </w:pPr>
-      <w:hyperlink r:id="rId8" w:history="1">
+        <w:jc w:val="center"/>
+        <w:rPr>
+          <w:sz w:val="24"/>
+        </w:rPr>
+      </w:pPr>
+      <w:hyperlink r:id="rId9" w:anchor="/screens" w:history="1">
         <w:r>
           <w:rPr>
             <w:rStyle w:val="Hyperlink"/>
-            <w:rFonts w:ascii="Segoe UI" w:hAnsi="Segoe UI" w:cs="Segoe UI"/>
+            <w:sz w:val="24"/>
           </w:rPr>
-          <w:t>https://projects.invisionapp.com/m/share/QN4TVUXG6?standalone=false#/113482735</w:t>
+          <w:t>https://projects.invisionapp.com/share</w:t>
+        </w:r>
+        <w:r>
+          <w:rPr>
+            <w:rStyle w:val="Hyperlink"/>
+            <w:sz w:val="24"/>
+          </w:rPr>
+          <w:t>/</w:t>
+        </w:r>
+        <w:r>
+          <w:rPr>
+            <w:rStyle w:val="Hyperlink"/>
+            <w:sz w:val="24"/>
+          </w:rPr>
+          <w:t>QN4TVUXG6#/screens</w:t>
         </w:r>
       </w:hyperlink>
-      <w:bookmarkStart w:id="0" w:name="_GoBack"/>
-      <w:bookmarkEnd w:id="0"/>
     </w:p>
     <w:p>
       <w:pPr>
@@ -5815,6 +6302,7 @@
         <w:rPr>
           <w:rFonts w:ascii="Segoe UI" w:hAnsi="Segoe UI" w:cs="Segoe UI"/>
         </w:rPr>
+        <w:lastRenderedPageBreak/>
         <w:tab/>
         <w:t xml:space="preserve">In iteration 2, we’ve added a lot of the core functionality of our application.  We added the ability to </w:t>
       </w:r>
@@ -5822,12 +6310,54 @@
         <w:rPr>
           <w:rFonts w:ascii="Segoe UI" w:hAnsi="Segoe UI" w:cs="Segoe UI"/>
         </w:rPr>
-        <w:t>sync BGG accounts, view games part of your collection and the ability to filter through those games to find games that you might want to play.  In iteration 3, many of the features we’ve added were more about user experience than they were core functionality.  We’ve implemented a favourites list that users can add or remove games from, a profile picture upload feature that allows for more user customization, along with many display features.  Display features we’ve added include a recent activity feed for each user, a recommendation list for games in a user’s favourites list, and the pop-up hover window displaying the attributes of games in the user’s favourites list.</w:t>
+        <w:t xml:space="preserve">sync BGG accounts, view games part of your collection and the ability to filter through those games to find games that you might want to play.  In iteration 3, many of the features we’ve added were more about user experience than they were core functionality.  We’ve implemented a </w:t>
+      </w:r>
+      <w:proofErr w:type="spellStart"/>
+      <w:r>
+        <w:rPr>
+          <w:rFonts w:ascii="Segoe UI" w:hAnsi="Segoe UI" w:cs="Segoe UI"/>
+        </w:rPr>
+        <w:t>favourites</w:t>
+      </w:r>
+      <w:proofErr w:type="spellEnd"/>
+      <w:r>
+        <w:rPr>
+          <w:rFonts w:ascii="Segoe UI" w:hAnsi="Segoe UI" w:cs="Segoe UI"/>
+        </w:rPr>
+        <w:t xml:space="preserve"> list that users can add or remove games from, a profile picture upload feature that allows for more user customization, along with many display features.  Display features we’ve added include a recent activity feed for each user, a recommendation list for games in a user’s </w:t>
+      </w:r>
+      <w:proofErr w:type="spellStart"/>
+      <w:r>
+        <w:rPr>
+          <w:rFonts w:ascii="Segoe UI" w:hAnsi="Segoe UI" w:cs="Segoe UI"/>
+        </w:rPr>
+        <w:t>favourites</w:t>
+      </w:r>
+      <w:proofErr w:type="spellEnd"/>
+      <w:r>
+        <w:rPr>
+          <w:rFonts w:ascii="Segoe UI" w:hAnsi="Segoe UI" w:cs="Segoe UI"/>
+        </w:rPr>
+        <w:t xml:space="preserve"> list, and the pop-up hover window displaying the attributes of games in the user’s </w:t>
+      </w:r>
+      <w:proofErr w:type="spellStart"/>
+      <w:r>
+        <w:rPr>
+          <w:rFonts w:ascii="Segoe UI" w:hAnsi="Segoe UI" w:cs="Segoe UI"/>
+        </w:rPr>
+        <w:t>favourites</w:t>
+      </w:r>
+      <w:proofErr w:type="spellEnd"/>
+      <w:r>
+        <w:rPr>
+          <w:rFonts w:ascii="Segoe UI" w:hAnsi="Segoe UI" w:cs="Segoe UI"/>
+        </w:rPr>
+        <w:t xml:space="preserve"> list.</w:t>
       </w:r>
     </w:p>
     <w:sectPr>
-      <w:headerReference w:type="default" r:id="rId9"/>
-      <w:footerReference w:type="default" r:id="rId10"/>
+      <w:headerReference w:type="default" r:id="rId10"/>
+      <w:footerReference w:type="default" r:id="rId11"/>
       <w:pgSz w:w="12240" w:h="15840"/>
       <w:pgMar w:top="1440" w:right="1440" w:bottom="1440" w:left="1440" w:header="720" w:footer="720" w:gutter="0"/>
       <w:cols w:space="720"/>
@@ -5838,7 +6368,7 @@
 </file>
 
 <file path=word/endnotes.xml><?xml version="1.0" encoding="utf-8"?>
-<w:endnotes xmlns:wpc="http://schemas.microsoft.com/office/word/2010/wordprocessingCanvas" xmlns:cx="http://schemas.microsoft.com/office/drawing/2014/chartex" xmlns:cx1="http://schemas.microsoft.com/office/drawing/2015/9/8/chartex" xmlns:mc="http://schemas.openxmlformats.org/markup-compatibility/2006" xmlns:o="urn:schemas-microsoft-com:office:office" xmlns:r="http://schemas.openxmlformats.org/officeDocument/2006/relationships" xmlns:m="http://schemas.openxmlformats.org/officeDocument/2006/math" xmlns:v="urn:schemas-microsoft-com:vml" xmlns:wp14="http://schemas.microsoft.com/office/word/2010/wordprocessingDrawing" xmlns:wp="http://schemas.openxmlformats.org/drawingml/2006/wordprocessingDrawing" xmlns:w10="urn:schemas-microsoft-com:office:word" xmlns:w="http://schemas.openxmlformats.org/wordprocessingml/2006/main" xmlns:w14="http://schemas.microsoft.com/office/word/2010/wordml" xmlns:w15="http://schemas.microsoft.com/office/word/2012/wordml" xmlns:w16se="http://schemas.microsoft.com/office/word/2015/wordml/symex" xmlns:wpg="http://schemas.microsoft.com/office/word/2010/wordprocessingGroup" xmlns:wpi="http://schemas.microsoft.com/office/word/2010/wordprocessingInk" xmlns:wne="http://schemas.microsoft.com/office/word/2006/wordml" xmlns:wps="http://schemas.microsoft.com/office/word/2010/wordprocessingShape" mc:Ignorable="w14 w15 w16se wp14">
+<w:endnotes xmlns:wpc="http://schemas.microsoft.com/office/word/2010/wordprocessingCanvas" xmlns:mc="http://schemas.openxmlformats.org/markup-compatibility/2006" xmlns:o="urn:schemas-microsoft-com:office:office" xmlns:r="http://schemas.openxmlformats.org/officeDocument/2006/relationships" xmlns:m="http://schemas.openxmlformats.org/officeDocument/2006/math" xmlns:v="urn:schemas-microsoft-com:vml" xmlns:wp14="http://schemas.microsoft.com/office/word/2010/wordprocessingDrawing" xmlns:wp="http://schemas.openxmlformats.org/drawingml/2006/wordprocessingDrawing" xmlns:w10="urn:schemas-microsoft-com:office:word" xmlns:w="http://schemas.openxmlformats.org/wordprocessingml/2006/main" xmlns:w14="http://schemas.microsoft.com/office/word/2010/wordml" xmlns:wpg="http://schemas.microsoft.com/office/word/2010/wordprocessingGroup" xmlns:wpi="http://schemas.microsoft.com/office/word/2010/wordprocessingInk" xmlns:wne="http://schemas.microsoft.com/office/word/2006/wordml" xmlns:wps="http://schemas.microsoft.com/office/word/2010/wordprocessingShape" mc:Ignorable="w14 wp14">
   <w:endnote w:type="separator" w:id="-1">
     <w:p>
       <w:pPr>
@@ -5863,7 +6393,7 @@
 </file>
 
 <file path=word/footer1.xml><?xml version="1.0" encoding="utf-8"?>
-<w:ftr xmlns:wpc="http://schemas.microsoft.com/office/word/2010/wordprocessingCanvas" xmlns:cx="http://schemas.microsoft.com/office/drawing/2014/chartex" xmlns:cx1="http://schemas.microsoft.com/office/drawing/2015/9/8/chartex" xmlns:mc="http://schemas.openxmlformats.org/markup-compatibility/2006" xmlns:o="urn:schemas-microsoft-com:office:office" xmlns:r="http://schemas.openxmlformats.org/officeDocument/2006/relationships" xmlns:m="http://schemas.openxmlformats.org/officeDocument/2006/math" xmlns:v="urn:schemas-microsoft-com:vml" xmlns:wp14="http://schemas.microsoft.com/office/word/2010/wordprocessingDrawing" xmlns:wp="http://schemas.openxmlformats.org/drawingml/2006/wordprocessingDrawing" xmlns:w10="urn:schemas-microsoft-com:office:word" xmlns:w="http://schemas.openxmlformats.org/wordprocessingml/2006/main" xmlns:w14="http://schemas.microsoft.com/office/word/2010/wordml" xmlns:w15="http://schemas.microsoft.com/office/word/2012/wordml" xmlns:w16se="http://schemas.microsoft.com/office/word/2015/wordml/symex" xmlns:wpg="http://schemas.microsoft.com/office/word/2010/wordprocessingGroup" xmlns:wpi="http://schemas.microsoft.com/office/word/2010/wordprocessingInk" xmlns:wne="http://schemas.microsoft.com/office/word/2006/wordml" xmlns:wps="http://schemas.microsoft.com/office/word/2010/wordprocessingShape" mc:Ignorable="w14 w15 w16se wp14">
+<w:ftr xmlns:wpc="http://schemas.microsoft.com/office/word/2010/wordprocessingCanvas" xmlns:mc="http://schemas.openxmlformats.org/markup-compatibility/2006" xmlns:o="urn:schemas-microsoft-com:office:office" xmlns:r="http://schemas.openxmlformats.org/officeDocument/2006/relationships" xmlns:m="http://schemas.openxmlformats.org/officeDocument/2006/math" xmlns:v="urn:schemas-microsoft-com:vml" xmlns:wp14="http://schemas.microsoft.com/office/word/2010/wordprocessingDrawing" xmlns:wp="http://schemas.openxmlformats.org/drawingml/2006/wordprocessingDrawing" xmlns:w10="urn:schemas-microsoft-com:office:word" xmlns:w="http://schemas.openxmlformats.org/wordprocessingml/2006/main" xmlns:w14="http://schemas.microsoft.com/office/word/2010/wordml" xmlns:wpg="http://schemas.microsoft.com/office/word/2010/wordprocessingGroup" xmlns:wpi="http://schemas.microsoft.com/office/word/2010/wordprocessingInk" xmlns:wne="http://schemas.microsoft.com/office/word/2006/wordml" xmlns:wps="http://schemas.microsoft.com/office/word/2010/wordprocessingShape" mc:Ignorable="w14 wp14">
   <w:p>
     <w:pPr>
       <w:pStyle w:val="Header"/>
@@ -5900,7 +6430,87 @@
         <w:rFonts w:ascii="Segoe UI" w:hAnsi="Segoe UI" w:cs="Segoe UI"/>
         <w:lang w:val="en-CA"/>
       </w:rPr>
-      <w:t>Group 17: Brandon Nguyen, Adam Shambrook, Justin Liman, Dongwen Bai, Huanrong Zhang</w:t>
+      <w:t xml:space="preserve">Group 17: Brandon Nguyen, Adam </w:t>
+    </w:r>
+    <w:proofErr w:type="spellStart"/>
+    <w:r>
+      <w:rPr>
+        <w:rFonts w:ascii="Segoe UI" w:hAnsi="Segoe UI" w:cs="Segoe UI"/>
+        <w:lang w:val="en-CA"/>
+      </w:rPr>
+      <w:t>Shambrook</w:t>
+    </w:r>
+    <w:proofErr w:type="spellEnd"/>
+    <w:r>
+      <w:rPr>
+        <w:rFonts w:ascii="Segoe UI" w:hAnsi="Segoe UI" w:cs="Segoe UI"/>
+        <w:lang w:val="en-CA"/>
+      </w:rPr>
+      <w:t xml:space="preserve">, Justin </w:t>
+    </w:r>
+    <w:proofErr w:type="spellStart"/>
+    <w:r>
+      <w:rPr>
+        <w:rFonts w:ascii="Segoe UI" w:hAnsi="Segoe UI" w:cs="Segoe UI"/>
+        <w:lang w:val="en-CA"/>
+      </w:rPr>
+      <w:t>Liman</w:t>
+    </w:r>
+    <w:proofErr w:type="spellEnd"/>
+    <w:r>
+      <w:rPr>
+        <w:rFonts w:ascii="Segoe UI" w:hAnsi="Segoe UI" w:cs="Segoe UI"/>
+        <w:lang w:val="en-CA"/>
+      </w:rPr>
+      <w:t xml:space="preserve">, </w:t>
+    </w:r>
+    <w:proofErr w:type="spellStart"/>
+    <w:r>
+      <w:rPr>
+        <w:rFonts w:ascii="Segoe UI" w:hAnsi="Segoe UI" w:cs="Segoe UI"/>
+        <w:lang w:val="en-CA"/>
+      </w:rPr>
+      <w:t>Dongwen</w:t>
+    </w:r>
+    <w:proofErr w:type="spellEnd"/>
+    <w:r>
+      <w:rPr>
+        <w:rFonts w:ascii="Segoe UI" w:hAnsi="Segoe UI" w:cs="Segoe UI"/>
+        <w:lang w:val="en-CA"/>
+      </w:rPr>
+      <w:t xml:space="preserve"> </w:t>
+    </w:r>
+    <w:proofErr w:type="spellStart"/>
+    <w:r>
+      <w:rPr>
+        <w:rFonts w:ascii="Segoe UI" w:hAnsi="Segoe UI" w:cs="Segoe UI"/>
+        <w:lang w:val="en-CA"/>
+      </w:rPr>
+      <w:t>Bai</w:t>
+    </w:r>
+    <w:proofErr w:type="spellEnd"/>
+    <w:r>
+      <w:rPr>
+        <w:rFonts w:ascii="Segoe UI" w:hAnsi="Segoe UI" w:cs="Segoe UI"/>
+        <w:lang w:val="en-CA"/>
+      </w:rPr>
+      <w:t xml:space="preserve">, </w:t>
+    </w:r>
+    <w:proofErr w:type="spellStart"/>
+    <w:r>
+      <w:rPr>
+        <w:rFonts w:ascii="Segoe UI" w:hAnsi="Segoe UI" w:cs="Segoe UI"/>
+        <w:lang w:val="en-CA"/>
+      </w:rPr>
+      <w:t>Huanrong</w:t>
+    </w:r>
+    <w:proofErr w:type="spellEnd"/>
+    <w:r>
+      <w:rPr>
+        <w:rFonts w:ascii="Segoe UI" w:hAnsi="Segoe UI" w:cs="Segoe UI"/>
+        <w:lang w:val="en-CA"/>
+      </w:rPr>
+      <w:t xml:space="preserve"> Zhang</w:t>
     </w:r>
   </w:p>
   <w:p>
@@ -5912,7 +6522,7 @@
 </file>
 
 <file path=word/footnotes.xml><?xml version="1.0" encoding="utf-8"?>
-<w:footnotes xmlns:wpc="http://schemas.microsoft.com/office/word/2010/wordprocessingCanvas" xmlns:cx="http://schemas.microsoft.com/office/drawing/2014/chartex" xmlns:cx1="http://schemas.microsoft.com/office/drawing/2015/9/8/chartex" xmlns:mc="http://schemas.openxmlformats.org/markup-compatibility/2006" xmlns:o="urn:schemas-microsoft-com:office:office" xmlns:r="http://schemas.openxmlformats.org/officeDocument/2006/relationships" xmlns:m="http://schemas.openxmlformats.org/officeDocument/2006/math" xmlns:v="urn:schemas-microsoft-com:vml" xmlns:wp14="http://schemas.microsoft.com/office/word/2010/wordprocessingDrawing" xmlns:wp="http://schemas.openxmlformats.org/drawingml/2006/wordprocessingDrawing" xmlns:w10="urn:schemas-microsoft-com:office:word" xmlns:w="http://schemas.openxmlformats.org/wordprocessingml/2006/main" xmlns:w14="http://schemas.microsoft.com/office/word/2010/wordml" xmlns:w15="http://schemas.microsoft.com/office/word/2012/wordml" xmlns:w16se="http://schemas.microsoft.com/office/word/2015/wordml/symex" xmlns:wpg="http://schemas.microsoft.com/office/word/2010/wordprocessingGroup" xmlns:wpi="http://schemas.microsoft.com/office/word/2010/wordprocessingInk" xmlns:wne="http://schemas.microsoft.com/office/word/2006/wordml" xmlns:wps="http://schemas.microsoft.com/office/word/2010/wordprocessingShape" mc:Ignorable="w14 w15 w16se wp14">
+<w:footnotes xmlns:wpc="http://schemas.microsoft.com/office/word/2010/wordprocessingCanvas" xmlns:mc="http://schemas.openxmlformats.org/markup-compatibility/2006" xmlns:o="urn:schemas-microsoft-com:office:office" xmlns:r="http://schemas.openxmlformats.org/officeDocument/2006/relationships" xmlns:m="http://schemas.openxmlformats.org/officeDocument/2006/math" xmlns:v="urn:schemas-microsoft-com:vml" xmlns:wp14="http://schemas.microsoft.com/office/word/2010/wordprocessingDrawing" xmlns:wp="http://schemas.openxmlformats.org/drawingml/2006/wordprocessingDrawing" xmlns:w10="urn:schemas-microsoft-com:office:word" xmlns:w="http://schemas.openxmlformats.org/wordprocessingml/2006/main" xmlns:w14="http://schemas.microsoft.com/office/word/2010/wordml" xmlns:wpg="http://schemas.microsoft.com/office/word/2010/wordprocessingGroup" xmlns:wpi="http://schemas.microsoft.com/office/word/2010/wordprocessingInk" xmlns:wne="http://schemas.microsoft.com/office/word/2006/wordml" xmlns:wps="http://schemas.microsoft.com/office/word/2010/wordprocessingShape" mc:Ignorable="w14 wp14">
   <w:footnote w:type="separator" w:id="-1">
     <w:p>
       <w:pPr>
@@ -5937,7 +6547,7 @@
 </file>
 
 <file path=word/header1.xml><?xml version="1.0" encoding="utf-8"?>
-<w:hdr xmlns:wpc="http://schemas.microsoft.com/office/word/2010/wordprocessingCanvas" xmlns:cx="http://schemas.microsoft.com/office/drawing/2014/chartex" xmlns:cx1="http://schemas.microsoft.com/office/drawing/2015/9/8/chartex" xmlns:mc="http://schemas.openxmlformats.org/markup-compatibility/2006" xmlns:o="urn:schemas-microsoft-com:office:office" xmlns:r="http://schemas.openxmlformats.org/officeDocument/2006/relationships" xmlns:m="http://schemas.openxmlformats.org/officeDocument/2006/math" xmlns:v="urn:schemas-microsoft-com:vml" xmlns:wp14="http://schemas.microsoft.com/office/word/2010/wordprocessingDrawing" xmlns:wp="http://schemas.openxmlformats.org/drawingml/2006/wordprocessingDrawing" xmlns:w10="urn:schemas-microsoft-com:office:word" xmlns:w="http://schemas.openxmlformats.org/wordprocessingml/2006/main" xmlns:w14="http://schemas.microsoft.com/office/word/2010/wordml" xmlns:w15="http://schemas.microsoft.com/office/word/2012/wordml" xmlns:w16se="http://schemas.microsoft.com/office/word/2015/wordml/symex" xmlns:wpg="http://schemas.microsoft.com/office/word/2010/wordprocessingGroup" xmlns:wpi="http://schemas.microsoft.com/office/word/2010/wordprocessingInk" xmlns:wne="http://schemas.microsoft.com/office/word/2006/wordml" xmlns:wps="http://schemas.microsoft.com/office/word/2010/wordprocessingShape" mc:Ignorable="w14 w15 w16se wp14">
+<w:hdr xmlns:wpc="http://schemas.microsoft.com/office/word/2010/wordprocessingCanvas" xmlns:mc="http://schemas.openxmlformats.org/markup-compatibility/2006" xmlns:o="urn:schemas-microsoft-com:office:office" xmlns:r="http://schemas.openxmlformats.org/officeDocument/2006/relationships" xmlns:m="http://schemas.openxmlformats.org/officeDocument/2006/math" xmlns:v="urn:schemas-microsoft-com:vml" xmlns:wp14="http://schemas.microsoft.com/office/word/2010/wordprocessingDrawing" xmlns:wp="http://schemas.openxmlformats.org/drawingml/2006/wordprocessingDrawing" xmlns:w10="urn:schemas-microsoft-com:office:word" xmlns:w="http://schemas.openxmlformats.org/wordprocessingml/2006/main" xmlns:w14="http://schemas.microsoft.com/office/word/2010/wordml" xmlns:wpg="http://schemas.microsoft.com/office/word/2010/wordprocessingGroup" xmlns:wpi="http://schemas.microsoft.com/office/word/2010/wordprocessingInk" xmlns:wne="http://schemas.microsoft.com/office/word/2006/wordml" xmlns:wps="http://schemas.microsoft.com/office/word/2010/wordprocessingShape" mc:Ignorable="w14 wp14">
   <w:p>
     <w:pPr>
       <w:pStyle w:val="Header"/>
@@ -5946,13 +6556,33 @@
         <w:lang w:val="en-CA"/>
       </w:rPr>
     </w:pPr>
+    <w:proofErr w:type="spellStart"/>
     <w:r>
       <w:rPr>
         <w:rFonts w:ascii="Segoe UI" w:hAnsi="Segoe UI" w:cs="Segoe UI"/>
         <w:b/>
         <w:lang w:val="en-CA"/>
       </w:rPr>
-      <w:t>Bored?Game!</w:t>
+      <w:t>Bored</w:t>
+    </w:r>
+    <w:proofErr w:type="gramStart"/>
+    <w:r>
+      <w:rPr>
+        <w:rFonts w:ascii="Segoe UI" w:hAnsi="Segoe UI" w:cs="Segoe UI"/>
+        <w:b/>
+        <w:lang w:val="en-CA"/>
+      </w:rPr>
+      <w:t>?Game</w:t>
+    </w:r>
+    <w:proofErr w:type="spellEnd"/>
+    <w:proofErr w:type="gramEnd"/>
+    <w:r>
+      <w:rPr>
+        <w:rFonts w:ascii="Segoe UI" w:hAnsi="Segoe UI" w:cs="Segoe UI"/>
+        <w:b/>
+        <w:lang w:val="en-CA"/>
+      </w:rPr>
+      <w:t>!</w:t>
     </w:r>
     <w:r>
       <w:rPr>
@@ -6038,11 +6668,19 @@
         <w:lang w:val="en-CA"/>
       </w:rPr>
     </w:pPr>
+    <w:proofErr w:type="spellStart"/>
     <w:r>
       <w:rPr>
         <w:lang w:val="en-CA"/>
       </w:rPr>
-      <w:t xml:space="preserve">Git Repo: </w:t>
+      <w:t>Git</w:t>
+    </w:r>
+    <w:proofErr w:type="spellEnd"/>
+    <w:r>
+      <w:rPr>
+        <w:lang w:val="en-CA"/>
+      </w:rPr>
+      <w:t xml:space="preserve"> Repo: </w:t>
     </w:r>
     <w:hyperlink r:id="rId1" w:history="1">
       <w:r>
@@ -6058,7 +6696,11 @@
     <w:pPr>
       <w:pStyle w:val="Header"/>
       <w:rPr>
-        <w:lang w:val="en-CA"/>
+        <w:rFonts w:ascii="Helvetica" w:hAnsi="Helvetica" w:cs="Helvetica"/>
+        <w:color w:val="0000FF"/>
+        <w:sz w:val="20"/>
+        <w:szCs w:val="20"/>
+        <w:u w:val="single"/>
       </w:rPr>
     </w:pPr>
     <w:r>
@@ -6100,6 +6742,24 @@
     </w:r>
   </w:p>
   <w:p>
+    <w:r>
+      <w:t xml:space="preserve">UI mockup: </w:t>
+    </w:r>
+    <w:hyperlink r:id="rId3" w:anchor="/screens" w:history="1">
+      <w:r>
+        <w:rPr>
+          <w:rStyle w:val="Hyperlink"/>
+        </w:rPr>
+        <w:t>https://projects.invisionapp.com/share/QN4TVUXG6#/screens</w:t>
+      </w:r>
+    </w:hyperlink>
+  </w:p>
+  <w:p>
+    <w:pPr>
+      <w:pStyle w:val="Header"/>
+    </w:pPr>
+  </w:p>
+  <w:p>
     <w:pPr>
       <w:pStyle w:val="Header"/>
       <w:rPr>
@@ -6111,8 +6771,8 @@
 </file>
 
 <file path=word/numbering.xml><?xml version="1.0" encoding="utf-8"?>
-<w:numbering xmlns:wpc="http://schemas.microsoft.com/office/word/2010/wordprocessingCanvas" xmlns:cx="http://schemas.microsoft.com/office/drawing/2014/chartex" xmlns:cx1="http://schemas.microsoft.com/office/drawing/2015/9/8/chartex" xmlns:mc="http://schemas.openxmlformats.org/markup-compatibility/2006" xmlns:o="urn:schemas-microsoft-com:office:office" xmlns:r="http://schemas.openxmlformats.org/officeDocument/2006/relationships" xmlns:m="http://schemas.openxmlformats.org/officeDocument/2006/math" xmlns:v="urn:schemas-microsoft-com:vml" xmlns:wp14="http://schemas.microsoft.com/office/word/2010/wordprocessingDrawing" xmlns:wp="http://schemas.openxmlformats.org/drawingml/2006/wordprocessingDrawing" xmlns:w10="urn:schemas-microsoft-com:office:word" xmlns:w="http://schemas.openxmlformats.org/wordprocessingml/2006/main" xmlns:w14="http://schemas.microsoft.com/office/word/2010/wordml" xmlns:w15="http://schemas.microsoft.com/office/word/2012/wordml" xmlns:w16se="http://schemas.microsoft.com/office/word/2015/wordml/symex" xmlns:wpg="http://schemas.microsoft.com/office/word/2010/wordprocessingGroup" xmlns:wpi="http://schemas.microsoft.com/office/word/2010/wordprocessingInk" xmlns:wne="http://schemas.microsoft.com/office/word/2006/wordml" xmlns:wps="http://schemas.microsoft.com/office/word/2010/wordprocessingShape" mc:Ignorable="w14 w15 w16se wp14">
-  <w:abstractNum w:abstractNumId="0" w15:restartNumberingAfterBreak="0">
+<w:numbering xmlns:wpc="http://schemas.microsoft.com/office/word/2010/wordprocessingCanvas" xmlns:mc="http://schemas.openxmlformats.org/markup-compatibility/2006" xmlns:o="urn:schemas-microsoft-com:office:office" xmlns:r="http://schemas.openxmlformats.org/officeDocument/2006/relationships" xmlns:m="http://schemas.openxmlformats.org/officeDocument/2006/math" xmlns:v="urn:schemas-microsoft-com:vml" xmlns:wp14="http://schemas.microsoft.com/office/word/2010/wordprocessingDrawing" xmlns:wp="http://schemas.openxmlformats.org/drawingml/2006/wordprocessingDrawing" xmlns:w10="urn:schemas-microsoft-com:office:word" xmlns:w="http://schemas.openxmlformats.org/wordprocessingml/2006/main" xmlns:w14="http://schemas.microsoft.com/office/word/2010/wordml" xmlns:wpg="http://schemas.microsoft.com/office/word/2010/wordprocessingGroup" xmlns:wpi="http://schemas.microsoft.com/office/word/2010/wordprocessingInk" xmlns:wne="http://schemas.microsoft.com/office/word/2006/wordml" xmlns:wps="http://schemas.microsoft.com/office/word/2010/wordprocessingShape" mc:Ignorable="w14 wp14">
+  <w:abstractNum w:abstractNumId="0">
     <w:nsid w:val="000001EB"/>
     <w:multiLevelType w:val="hybridMultilevel"/>
     <w:tmpl w:val="00000BB3"/>
@@ -6176,7 +6836,7 @@
       <w:lvlJc w:val="left"/>
     </w:lvl>
   </w:abstractNum>
-  <w:abstractNum w:abstractNumId="1" w15:restartNumberingAfterBreak="0">
+  <w:abstractNum w:abstractNumId="1">
     <w:nsid w:val="0000153C"/>
     <w:multiLevelType w:val="hybridMultilevel"/>
     <w:tmpl w:val="00007E87"/>
@@ -6240,7 +6900,7 @@
       <w:lvlJc w:val="left"/>
     </w:lvl>
   </w:abstractNum>
-  <w:abstractNum w:abstractNumId="2" w15:restartNumberingAfterBreak="0">
+  <w:abstractNum w:abstractNumId="2">
     <w:nsid w:val="00001649"/>
     <w:multiLevelType w:val="hybridMultilevel"/>
     <w:tmpl w:val="00006DF1"/>
@@ -6311,7 +6971,7 @@
       <w:lvlJc w:val="left"/>
     </w:lvl>
   </w:abstractNum>
-  <w:abstractNum w:abstractNumId="3" w15:restartNumberingAfterBreak="0">
+  <w:abstractNum w:abstractNumId="3">
     <w:nsid w:val="000072AE"/>
     <w:multiLevelType w:val="hybridMultilevel"/>
     <w:tmpl w:val="00006952"/>
@@ -6368,7 +7028,7 @@
       <w:lvlJc w:val="left"/>
     </w:lvl>
   </w:abstractNum>
-  <w:abstractNum w:abstractNumId="4" w15:restartNumberingAfterBreak="0">
+  <w:abstractNum w:abstractNumId="4">
     <w:nsid w:val="05C21114"/>
     <w:multiLevelType w:val="hybridMultilevel"/>
     <w:tmpl w:val="B560B910"/>
@@ -6481,7 +7141,7 @@
       </w:rPr>
     </w:lvl>
   </w:abstractNum>
-  <w:abstractNum w:abstractNumId="5" w15:restartNumberingAfterBreak="0">
+  <w:abstractNum w:abstractNumId="5">
     <w:nsid w:val="1D0C1BAE"/>
     <w:multiLevelType w:val="hybridMultilevel"/>
     <w:tmpl w:val="46EE8B76"/>
@@ -6594,7 +7254,7 @@
       </w:rPr>
     </w:lvl>
   </w:abstractNum>
-  <w:abstractNum w:abstractNumId="6" w15:restartNumberingAfterBreak="0">
+  <w:abstractNum w:abstractNumId="6">
     <w:nsid w:val="5D3B67F0"/>
     <w:multiLevelType w:val="hybridMultilevel"/>
     <w:tmpl w:val="6790587C"/>
@@ -6732,7 +7392,7 @@
 </file>
 
 <file path=word/styles.xml><?xml version="1.0" encoding="utf-8"?>
-<w:styles xmlns:mc="http://schemas.openxmlformats.org/markup-compatibility/2006" xmlns:r="http://schemas.openxmlformats.org/officeDocument/2006/relationships" xmlns:w="http://schemas.openxmlformats.org/wordprocessingml/2006/main" xmlns:w14="http://schemas.microsoft.com/office/word/2010/wordml" xmlns:w15="http://schemas.microsoft.com/office/word/2012/wordml" xmlns:w16se="http://schemas.microsoft.com/office/word/2015/wordml/symex" mc:Ignorable="w14 w15 w16se">
+<w:styles xmlns:mc="http://schemas.openxmlformats.org/markup-compatibility/2006" xmlns:r="http://schemas.openxmlformats.org/officeDocument/2006/relationships" xmlns:w="http://schemas.openxmlformats.org/wordprocessingml/2006/main" xmlns:w14="http://schemas.microsoft.com/office/word/2010/wordml" mc:Ignorable="w14">
   <w:docDefaults>
     <w:rPrDefault>
       <w:rPr>
@@ -6748,378 +7408,144 @@
       </w:pPr>
     </w:pPrDefault>
   </w:docDefaults>
-  <w:latentStyles w:defLockedState="0" w:defUIPriority="99" w:defSemiHidden="0" w:defUnhideWhenUsed="0" w:defQFormat="0" w:count="371">
-    <w:lsdException w:name="Normal" w:uiPriority="0" w:qFormat="1"/>
-    <w:lsdException w:name="heading 1" w:uiPriority="9" w:qFormat="1"/>
-    <w:lsdException w:name="heading 2" w:semiHidden="1" w:uiPriority="9" w:unhideWhenUsed="1" w:qFormat="1"/>
-    <w:lsdException w:name="heading 3" w:semiHidden="1" w:uiPriority="9" w:unhideWhenUsed="1" w:qFormat="1"/>
-    <w:lsdException w:name="heading 4" w:semiHidden="1" w:uiPriority="9" w:unhideWhenUsed="1" w:qFormat="1"/>
-    <w:lsdException w:name="heading 5" w:semiHidden="1" w:uiPriority="9" w:unhideWhenUsed="1" w:qFormat="1"/>
-    <w:lsdException w:name="heading 6" w:semiHidden="1" w:uiPriority="9" w:unhideWhenUsed="1" w:qFormat="1"/>
-    <w:lsdException w:name="heading 7" w:semiHidden="1" w:uiPriority="9" w:unhideWhenUsed="1" w:qFormat="1"/>
-    <w:lsdException w:name="heading 8" w:semiHidden="1" w:uiPriority="9" w:unhideWhenUsed="1" w:qFormat="1"/>
-    <w:lsdException w:name="heading 9" w:semiHidden="1" w:uiPriority="9" w:unhideWhenUsed="1" w:qFormat="1"/>
-    <w:lsdException w:name="index 1" w:semiHidden="1" w:unhideWhenUsed="1"/>
-    <w:lsdException w:name="index 2" w:semiHidden="1" w:unhideWhenUsed="1"/>
-    <w:lsdException w:name="index 3" w:semiHidden="1" w:unhideWhenUsed="1"/>
-    <w:lsdException w:name="index 4" w:semiHidden="1" w:unhideWhenUsed="1"/>
-    <w:lsdException w:name="index 5" w:semiHidden="1" w:unhideWhenUsed="1"/>
-    <w:lsdException w:name="index 6" w:semiHidden="1" w:unhideWhenUsed="1"/>
-    <w:lsdException w:name="index 7" w:semiHidden="1" w:unhideWhenUsed="1"/>
-    <w:lsdException w:name="index 8" w:semiHidden="1" w:unhideWhenUsed="1"/>
-    <w:lsdException w:name="index 9" w:semiHidden="1" w:unhideWhenUsed="1"/>
-    <w:lsdException w:name="toc 1" w:semiHidden="1" w:uiPriority="39" w:unhideWhenUsed="1"/>
-    <w:lsdException w:name="toc 2" w:semiHidden="1" w:uiPriority="39" w:unhideWhenUsed="1"/>
-    <w:lsdException w:name="toc 3" w:semiHidden="1" w:uiPriority="39" w:unhideWhenUsed="1"/>
-    <w:lsdException w:name="toc 4" w:semiHidden="1" w:uiPriority="39" w:unhideWhenUsed="1"/>
-    <w:lsdException w:name="toc 5" w:semiHidden="1" w:uiPriority="39" w:unhideWhenUsed="1"/>
-    <w:lsdException w:name="toc 6" w:semiHidden="1" w:uiPriority="39" w:unhideWhenUsed="1"/>
-    <w:lsdException w:name="toc 7" w:semiHidden="1" w:uiPriority="39" w:unhideWhenUsed="1"/>
-    <w:lsdException w:name="toc 8" w:semiHidden="1" w:uiPriority="39" w:unhideWhenUsed="1"/>
-    <w:lsdException w:name="toc 9" w:semiHidden="1" w:uiPriority="39" w:unhideWhenUsed="1"/>
-    <w:lsdException w:name="Normal Indent" w:semiHidden="1" w:unhideWhenUsed="1"/>
-    <w:lsdException w:name="footnote text" w:semiHidden="1" w:unhideWhenUsed="1"/>
-    <w:lsdException w:name="annotation text" w:semiHidden="1" w:unhideWhenUsed="1"/>
-    <w:lsdException w:name="header" w:semiHidden="1" w:unhideWhenUsed="1"/>
-    <w:lsdException w:name="footer" w:semiHidden="1" w:unhideWhenUsed="1"/>
-    <w:lsdException w:name="index heading" w:semiHidden="1" w:unhideWhenUsed="1"/>
-    <w:lsdException w:name="caption" w:semiHidden="1" w:uiPriority="35" w:unhideWhenUsed="1" w:qFormat="1"/>
-    <w:lsdException w:name="table of figures" w:semiHidden="1" w:unhideWhenUsed="1"/>
-    <w:lsdException w:name="envelope address" w:semiHidden="1" w:unhideWhenUsed="1"/>
-    <w:lsdException w:name="envelope return" w:semiHidden="1" w:unhideWhenUsed="1"/>
-    <w:lsdException w:name="footnote reference" w:semiHidden="1" w:unhideWhenUsed="1"/>
-    <w:lsdException w:name="annotation reference" w:semiHidden="1" w:unhideWhenUsed="1"/>
-    <w:lsdException w:name="line number" w:semiHidden="1" w:unhideWhenUsed="1"/>
-    <w:lsdException w:name="page number" w:semiHidden="1" w:unhideWhenUsed="1"/>
-    <w:lsdException w:name="endnote reference" w:semiHidden="1" w:unhideWhenUsed="1"/>
-    <w:lsdException w:name="endnote text" w:semiHidden="1" w:unhideWhenUsed="1"/>
-    <w:lsdException w:name="table of authorities" w:semiHidden="1" w:unhideWhenUsed="1"/>
-    <w:lsdException w:name="macro" w:semiHidden="1" w:unhideWhenUsed="1"/>
-    <w:lsdException w:name="toa heading" w:semiHidden="1" w:unhideWhenUsed="1"/>
-    <w:lsdException w:name="List" w:semiHidden="1" w:unhideWhenUsed="1"/>
-    <w:lsdException w:name="List Bullet" w:semiHidden="1" w:unhideWhenUsed="1"/>
-    <w:lsdException w:name="List Number" w:semiHidden="1" w:unhideWhenUsed="1"/>
-    <w:lsdException w:name="List 2" w:semiHidden="1" w:unhideWhenUsed="1"/>
-    <w:lsdException w:name="List 3" w:semiHidden="1" w:unhideWhenUsed="1"/>
-    <w:lsdException w:name="List 4" w:semiHidden="1" w:unhideWhenUsed="1"/>
-    <w:lsdException w:name="List 5" w:semiHidden="1" w:unhideWhenUsed="1"/>
-    <w:lsdException w:name="List Bullet 2" w:semiHidden="1" w:unhideWhenUsed="1"/>
-    <w:lsdException w:name="List Bullet 3" w:semiHidden="1" w:unhideWhenUsed="1"/>
-    <w:lsdException w:name="List Bullet 4" w:semiHidden="1" w:unhideWhenUsed="1"/>
-    <w:lsdException w:name="List Bullet 5" w:semiHidden="1" w:unhideWhenUsed="1"/>
-    <w:lsdException w:name="List Number 2" w:semiHidden="1" w:unhideWhenUsed="1"/>
-    <w:lsdException w:name="List Number 3" w:semiHidden="1" w:unhideWhenUsed="1"/>
-    <w:lsdException w:name="List Number 4" w:semiHidden="1" w:unhideWhenUsed="1"/>
-    <w:lsdException w:name="List Number 5" w:semiHidden="1" w:unhideWhenUsed="1"/>
-    <w:lsdException w:name="Title" w:uiPriority="10" w:qFormat="1"/>
-    <w:lsdException w:name="Closing" w:semiHidden="1" w:unhideWhenUsed="1"/>
-    <w:lsdException w:name="Signature" w:semiHidden="1" w:unhideWhenUsed="1"/>
-    <w:lsdException w:name="Default Paragraph Font" w:semiHidden="1" w:uiPriority="1" w:unhideWhenUsed="1"/>
-    <w:lsdException w:name="Body Text" w:semiHidden="1" w:unhideWhenUsed="1"/>
-    <w:lsdException w:name="Body Text Indent" w:semiHidden="1" w:unhideWhenUsed="1"/>
-    <w:lsdException w:name="List Continue" w:semiHidden="1" w:unhideWhenUsed="1"/>
-    <w:lsdException w:name="List Continue 2" w:semiHidden="1" w:unhideWhenUsed="1"/>
-    <w:lsdException w:name="List Continue 3" w:semiHidden="1" w:unhideWhenUsed="1"/>
-    <w:lsdException w:name="List Continue 4" w:semiHidden="1" w:unhideWhenUsed="1"/>
-    <w:lsdException w:name="List Continue 5" w:semiHidden="1" w:unhideWhenUsed="1"/>
-    <w:lsdException w:name="Message Header" w:semiHidden="1" w:unhideWhenUsed="1"/>
-    <w:lsdException w:name="Subtitle" w:uiPriority="11" w:qFormat="1"/>
-    <w:lsdException w:name="Salutation" w:semiHidden="1" w:unhideWhenUsed="1"/>
-    <w:lsdException w:name="Date" w:semiHidden="1" w:unhideWhenUsed="1"/>
-    <w:lsdException w:name="Body Text First Indent" w:semiHidden="1" w:unhideWhenUsed="1"/>
-    <w:lsdException w:name="Body Text First Indent 2" w:semiHidden="1" w:unhideWhenUsed="1"/>
-    <w:lsdException w:name="Note Heading" w:semiHidden="1" w:unhideWhenUsed="1"/>
-    <w:lsdException w:name="Body Text 2" w:semiHidden="1" w:unhideWhenUsed="1"/>
-    <w:lsdException w:name="Body Text 3" w:semiHidden="1" w:unhideWhenUsed="1"/>
-    <w:lsdException w:name="Body Text Indent 2" w:semiHidden="1" w:unhideWhenUsed="1"/>
-    <w:lsdException w:name="Body Text Indent 3" w:semiHidden="1" w:unhideWhenUsed="1"/>
-    <w:lsdException w:name="Block Text" w:semiHidden="1" w:unhideWhenUsed="1"/>
-    <w:lsdException w:name="Hyperlink" w:semiHidden="1" w:unhideWhenUsed="1"/>
-    <w:lsdException w:name="FollowedHyperlink" w:semiHidden="1" w:unhideWhenUsed="1"/>
-    <w:lsdException w:name="Strong" w:uiPriority="22" w:qFormat="1"/>
-    <w:lsdException w:name="Emphasis" w:uiPriority="20" w:qFormat="1"/>
-    <w:lsdException w:name="Document Map" w:semiHidden="1" w:unhideWhenUsed="1"/>
-    <w:lsdException w:name="Plain Text" w:semiHidden="1" w:unhideWhenUsed="1"/>
-    <w:lsdException w:name="E-mail Signature" w:semiHidden="1" w:unhideWhenUsed="1"/>
-    <w:lsdException w:name="HTML Top of Form" w:semiHidden="1" w:unhideWhenUsed="1"/>
-    <w:lsdException w:name="HTML Bottom of Form" w:semiHidden="1" w:unhideWhenUsed="1"/>
-    <w:lsdException w:name="Normal (Web)" w:semiHidden="1" w:unhideWhenUsed="1"/>
-    <w:lsdException w:name="HTML Acronym" w:semiHidden="1" w:unhideWhenUsed="1"/>
-    <w:lsdException w:name="HTML Address" w:semiHidden="1" w:unhideWhenUsed="1"/>
-    <w:lsdException w:name="HTML Cite" w:semiHidden="1" w:unhideWhenUsed="1"/>
-    <w:lsdException w:name="HTML Code" w:semiHidden="1" w:unhideWhenUsed="1"/>
-    <w:lsdException w:name="HTML Definition" w:semiHidden="1" w:unhideWhenUsed="1"/>
-    <w:lsdException w:name="HTML Keyboard" w:semiHidden="1" w:unhideWhenUsed="1"/>
-    <w:lsdException w:name="HTML Preformatted" w:semiHidden="1" w:unhideWhenUsed="1"/>
-    <w:lsdException w:name="HTML Sample" w:semiHidden="1" w:unhideWhenUsed="1"/>
-    <w:lsdException w:name="HTML Typewriter" w:semiHidden="1" w:unhideWhenUsed="1"/>
-    <w:lsdException w:name="HTML Variable" w:semiHidden="1" w:unhideWhenUsed="1"/>
-    <w:lsdException w:name="Normal Table" w:semiHidden="1" w:unhideWhenUsed="1"/>
-    <w:lsdException w:name="annotation subject" w:semiHidden="1" w:unhideWhenUsed="1"/>
-    <w:lsdException w:name="No List" w:semiHidden="1" w:unhideWhenUsed="1"/>
-    <w:lsdException w:name="Outline List 1" w:semiHidden="1" w:unhideWhenUsed="1"/>
-    <w:lsdException w:name="Outline List 2" w:semiHidden="1" w:unhideWhenUsed="1"/>
-    <w:lsdException w:name="Outline List 3" w:semiHidden="1" w:unhideWhenUsed="1"/>
-    <w:lsdException w:name="Table Simple 1" w:semiHidden="1" w:unhideWhenUsed="1"/>
-    <w:lsdException w:name="Table Simple 2" w:semiHidden="1" w:unhideWhenUsed="1"/>
-    <w:lsdException w:name="Table Simple 3" w:semiHidden="1" w:unhideWhenUsed="1"/>
-    <w:lsdException w:name="Table Classic 1" w:semiHidden="1" w:unhideWhenUsed="1"/>
-    <w:lsdException w:name="Table Classic 2" w:semiHidden="1" w:unhideWhenUsed="1"/>
-    <w:lsdException w:name="Table Classic 3" w:semiHidden="1" w:unhideWhenUsed="1"/>
-    <w:lsdException w:name="Table Classic 4" w:semiHidden="1" w:unhideWhenUsed="1"/>
-    <w:lsdException w:name="Table Colorful 1" w:semiHidden="1" w:unhideWhenUsed="1"/>
-    <w:lsdException w:name="Table Colorful 2" w:semiHidden="1" w:unhideWhenUsed="1"/>
-    <w:lsdException w:name="Table Colorful 3" w:semiHidden="1" w:unhideWhenUsed="1"/>
-    <w:lsdException w:name="Table Columns 1" w:semiHidden="1" w:unhideWhenUsed="1"/>
-    <w:lsdException w:name="Table Columns 2" w:semiHidden="1" w:unhideWhenUsed="1"/>
-    <w:lsdException w:name="Table Columns 3" w:semiHidden="1" w:unhideWhenUsed="1"/>
-    <w:lsdException w:name="Table Columns 4" w:semiHidden="1" w:unhideWhenUsed="1"/>
-    <w:lsdException w:name="Table Columns 5" w:semiHidden="1" w:unhideWhenUsed="1"/>
-    <w:lsdException w:name="Table Grid 1" w:semiHidden="1" w:unhideWhenUsed="1"/>
-    <w:lsdException w:name="Table Grid 2" w:semiHidden="1" w:unhideWhenUsed="1"/>
-    <w:lsdException w:name="Table Grid 3" w:semiHidden="1" w:unhideWhenUsed="1"/>
-    <w:lsdException w:name="Table Grid 4" w:semiHidden="1" w:unhideWhenUsed="1"/>
-    <w:lsdException w:name="Table Grid 5" w:semiHidden="1" w:unhideWhenUsed="1"/>
-    <w:lsdException w:name="Table Grid 6" w:semiHidden="1" w:unhideWhenUsed="1"/>
-    <w:lsdException w:name="Table Grid 7" w:semiHidden="1" w:unhideWhenUsed="1"/>
-    <w:lsdException w:name="Table Grid 8" w:semiHidden="1" w:unhideWhenUsed="1"/>
-    <w:lsdException w:name="Table List 1" w:semiHidden="1" w:unhideWhenUsed="1"/>
-    <w:lsdException w:name="Table List 2" w:semiHidden="1" w:unhideWhenUsed="1"/>
-    <w:lsdException w:name="Table List 3" w:semiHidden="1" w:unhideWhenUsed="1"/>
-    <w:lsdException w:name="Table List 4" w:semiHidden="1" w:unhideWhenUsed="1"/>
-    <w:lsdException w:name="Table List 5" w:semiHidden="1" w:unhideWhenUsed="1"/>
-    <w:lsdException w:name="Table List 6" w:semiHidden="1" w:unhideWhenUsed="1"/>
-    <w:lsdException w:name="Table List 7" w:semiHidden="1" w:unhideWhenUsed="1"/>
-    <w:lsdException w:name="Table List 8" w:semiHidden="1" w:unhideWhenUsed="1"/>
-    <w:lsdException w:name="Table 3D effects 1" w:semiHidden="1" w:unhideWhenUsed="1"/>
-    <w:lsdException w:name="Table 3D effects 2" w:semiHidden="1" w:unhideWhenUsed="1"/>
-    <w:lsdException w:name="Table 3D effects 3" w:semiHidden="1" w:unhideWhenUsed="1"/>
-    <w:lsdException w:name="Table Contemporary" w:semiHidden="1" w:unhideWhenUsed="1"/>
-    <w:lsdException w:name="Table Elegant" w:semiHidden="1" w:unhideWhenUsed="1"/>
-    <w:lsdException w:name="Table Professional" w:semiHidden="1" w:unhideWhenUsed="1"/>
-    <w:lsdException w:name="Table Subtle 1" w:semiHidden="1" w:unhideWhenUsed="1"/>
-    <w:lsdException w:name="Table Subtle 2" w:semiHidden="1" w:unhideWhenUsed="1"/>
-    <w:lsdException w:name="Table Web 1" w:semiHidden="1" w:unhideWhenUsed="1"/>
-    <w:lsdException w:name="Table Web 2" w:semiHidden="1" w:unhideWhenUsed="1"/>
-    <w:lsdException w:name="Table Web 3" w:semiHidden="1" w:unhideWhenUsed="1"/>
-    <w:lsdException w:name="Balloon Text" w:semiHidden="1" w:unhideWhenUsed="1"/>
-    <w:lsdException w:name="Table Grid" w:uiPriority="59"/>
-    <w:lsdException w:name="Table Theme" w:semiHidden="1" w:unhideWhenUsed="1"/>
-    <w:lsdException w:name="Placeholder Text" w:semiHidden="1"/>
-    <w:lsdException w:name="No Spacing" w:uiPriority="1" w:qFormat="1"/>
-    <w:lsdException w:name="Light Shading" w:uiPriority="60"/>
-    <w:lsdException w:name="Light List" w:uiPriority="61"/>
-    <w:lsdException w:name="Light Grid" w:uiPriority="62"/>
-    <w:lsdException w:name="Medium Shading 1" w:uiPriority="63"/>
-    <w:lsdException w:name="Medium Shading 2" w:uiPriority="64"/>
-    <w:lsdException w:name="Medium List 1" w:uiPriority="65"/>
-    <w:lsdException w:name="Medium List 2" w:uiPriority="66"/>
-    <w:lsdException w:name="Medium Grid 1" w:uiPriority="67"/>
-    <w:lsdException w:name="Medium Grid 2" w:uiPriority="68"/>
-    <w:lsdException w:name="Medium Grid 3" w:uiPriority="69"/>
-    <w:lsdException w:name="Dark List" w:uiPriority="70"/>
-    <w:lsdException w:name="Colorful Shading" w:uiPriority="71"/>
-    <w:lsdException w:name="Colorful List" w:uiPriority="72"/>
-    <w:lsdException w:name="Colorful Grid" w:uiPriority="73"/>
-    <w:lsdException w:name="Light Shading Accent 1" w:uiPriority="60"/>
-    <w:lsdException w:name="Light List Accent 1" w:uiPriority="61"/>
-    <w:lsdException w:name="Light Grid Accent 1" w:uiPriority="62"/>
-    <w:lsdException w:name="Medium Shading 1 Accent 1" w:uiPriority="63"/>
-    <w:lsdException w:name="Medium Shading 2 Accent 1" w:uiPriority="64"/>
-    <w:lsdException w:name="Medium List 1 Accent 1" w:uiPriority="65"/>
-    <w:lsdException w:name="Revision" w:semiHidden="1"/>
-    <w:lsdException w:name="List Paragraph" w:uiPriority="34" w:qFormat="1"/>
-    <w:lsdException w:name="Quote" w:uiPriority="29" w:qFormat="1"/>
-    <w:lsdException w:name="Intense Quote" w:uiPriority="30" w:qFormat="1"/>
-    <w:lsdException w:name="Medium List 2 Accent 1" w:uiPriority="66"/>
-    <w:lsdException w:name="Medium Grid 1 Accent 1" w:uiPriority="67"/>
-    <w:lsdException w:name="Medium Grid 2 Accent 1" w:uiPriority="68"/>
-    <w:lsdException w:name="Medium Grid 3 Accent 1" w:uiPriority="69"/>
-    <w:lsdException w:name="Dark List Accent 1" w:uiPriority="70"/>
-    <w:lsdException w:name="Colorful Shading Accent 1" w:uiPriority="71"/>
-    <w:lsdException w:name="Colorful List Accent 1" w:uiPriority="72"/>
-    <w:lsdException w:name="Colorful Grid Accent 1" w:uiPriority="73"/>
-    <w:lsdException w:name="Light Shading Accent 2" w:uiPriority="60"/>
-    <w:lsdException w:name="Light List Accent 2" w:uiPriority="61"/>
-    <w:lsdException w:name="Light Grid Accent 2" w:uiPriority="62"/>
-    <w:lsdException w:name="Medium Shading 1 Accent 2" w:uiPriority="63"/>
-    <w:lsdException w:name="Medium Shading 2 Accent 2" w:uiPriority="64"/>
-    <w:lsdException w:name="Medium List 1 Accent 2" w:uiPriority="65"/>
-    <w:lsdException w:name="Medium List 2 Accent 2" w:uiPriority="66"/>
-    <w:lsdException w:name="Medium Grid 1 Accent 2" w:uiPriority="67"/>
-    <w:lsdException w:name="Medium Grid 2 Accent 2" w:uiPriority="68"/>
-    <w:lsdException w:name="Medium Grid 3 Accent 2" w:uiPriority="69"/>
-    <w:lsdException w:name="Dark List Accent 2" w:uiPriority="70"/>
-    <w:lsdException w:name="Colorful Shading Accent 2" w:uiPriority="71"/>
-    <w:lsdException w:name="Colorful List Accent 2" w:uiPriority="72"/>
-    <w:lsdException w:name="Colorful Grid Accent 2" w:uiPriority="73"/>
-    <w:lsdException w:name="Light Shading Accent 3" w:uiPriority="60"/>
-    <w:lsdException w:name="Light List Accent 3" w:uiPriority="61"/>
-    <w:lsdException w:name="Light Grid Accent 3" w:uiPriority="62"/>
-    <w:lsdException w:name="Medium Shading 1 Accent 3" w:uiPriority="63"/>
-    <w:lsdException w:name="Medium Shading 2 Accent 3" w:uiPriority="64"/>
-    <w:lsdException w:name="Medium List 1 Accent 3" w:uiPriority="65"/>
-    <w:lsdException w:name="Medium List 2 Accent 3" w:uiPriority="66"/>
-    <w:lsdException w:name="Medium Grid 1 Accent 3" w:uiPriority="67"/>
-    <w:lsdException w:name="Medium Grid 2 Accent 3" w:uiPriority="68"/>
-    <w:lsdException w:name="Medium Grid 3 Accent 3" w:uiPriority="69"/>
-    <w:lsdException w:name="Dark List Accent 3" w:uiPriority="70"/>
-    <w:lsdException w:name="Colorful Shading Accent 3" w:uiPriority="71"/>
-    <w:lsdException w:name="Colorful List Accent 3" w:uiPriority="72"/>
-    <w:lsdException w:name="Colorful Grid Accent 3" w:uiPriority="73"/>
-    <w:lsdException w:name="Light Shading Accent 4" w:uiPriority="60"/>
-    <w:lsdException w:name="Light List Accent 4" w:uiPriority="61"/>
-    <w:lsdException w:name="Light Grid Accent 4" w:uiPriority="62"/>
-    <w:lsdException w:name="Medium Shading 1 Accent 4" w:uiPriority="63"/>
-    <w:lsdException w:name="Medium Shading 2 Accent 4" w:uiPriority="64"/>
-    <w:lsdException w:name="Medium List 1 Accent 4" w:uiPriority="65"/>
-    <w:lsdException w:name="Medium List 2 Accent 4" w:uiPriority="66"/>
-    <w:lsdException w:name="Medium Grid 1 Accent 4" w:uiPriority="67"/>
-    <w:lsdException w:name="Medium Grid 2 Accent 4" w:uiPriority="68"/>
-    <w:lsdException w:name="Medium Grid 3 Accent 4" w:uiPriority="69"/>
-    <w:lsdException w:name="Dark List Accent 4" w:uiPriority="70"/>
-    <w:lsdException w:name="Colorful Shading Accent 4" w:uiPriority="71"/>
-    <w:lsdException w:name="Colorful List Accent 4" w:uiPriority="72"/>
-    <w:lsdException w:name="Colorful Grid Accent 4" w:uiPriority="73"/>
-    <w:lsdException w:name="Light Shading Accent 5" w:uiPriority="60"/>
-    <w:lsdException w:name="Light List Accent 5" w:uiPriority="61"/>
-    <w:lsdException w:name="Light Grid Accent 5" w:uiPriority="62"/>
-    <w:lsdException w:name="Medium Shading 1 Accent 5" w:uiPriority="63"/>
-    <w:lsdException w:name="Medium Shading 2 Accent 5" w:uiPriority="64"/>
-    <w:lsdException w:name="Medium List 1 Accent 5" w:uiPriority="65"/>
-    <w:lsdException w:name="Medium List 2 Accent 5" w:uiPriority="66"/>
-    <w:lsdException w:name="Medium Grid 1 Accent 5" w:uiPriority="67"/>
-    <w:lsdException w:name="Medium Grid 2 Accent 5" w:uiPriority="68"/>
-    <w:lsdException w:name="Medium Grid 3 Accent 5" w:uiPriority="69"/>
-    <w:lsdException w:name="Dark List Accent 5" w:uiPriority="70"/>
-    <w:lsdException w:name="Colorful Shading Accent 5" w:uiPriority="71"/>
-    <w:lsdException w:name="Colorful List Accent 5" w:uiPriority="72"/>
-    <w:lsdException w:name="Colorful Grid Accent 5" w:uiPriority="73"/>
-    <w:lsdException w:name="Light Shading Accent 6" w:uiPriority="60"/>
-    <w:lsdException w:name="Light List Accent 6" w:uiPriority="61"/>
-    <w:lsdException w:name="Light Grid Accent 6" w:uiPriority="62"/>
-    <w:lsdException w:name="Medium Shading 1 Accent 6" w:uiPriority="63"/>
-    <w:lsdException w:name="Medium Shading 2 Accent 6" w:uiPriority="64"/>
-    <w:lsdException w:name="Medium List 1 Accent 6" w:uiPriority="65"/>
-    <w:lsdException w:name="Medium List 2 Accent 6" w:uiPriority="66"/>
-    <w:lsdException w:name="Medium Grid 1 Accent 6" w:uiPriority="67"/>
-    <w:lsdException w:name="Medium Grid 2 Accent 6" w:uiPriority="68"/>
-    <w:lsdException w:name="Medium Grid 3 Accent 6" w:uiPriority="69"/>
-    <w:lsdException w:name="Dark List Accent 6" w:uiPriority="70"/>
-    <w:lsdException w:name="Colorful Shading Accent 6" w:uiPriority="71"/>
-    <w:lsdException w:name="Colorful List Accent 6" w:uiPriority="72"/>
-    <w:lsdException w:name="Colorful Grid Accent 6" w:uiPriority="73"/>
-    <w:lsdException w:name="Subtle Emphasis" w:uiPriority="19" w:qFormat="1"/>
-    <w:lsdException w:name="Intense Emphasis" w:uiPriority="21" w:qFormat="1"/>
-    <w:lsdException w:name="Subtle Reference" w:uiPriority="31" w:qFormat="1"/>
-    <w:lsdException w:name="Intense Reference" w:uiPriority="32" w:qFormat="1"/>
-    <w:lsdException w:name="Book Title" w:uiPriority="33" w:qFormat="1"/>
-    <w:lsdException w:name="Bibliography" w:semiHidden="1" w:uiPriority="37" w:unhideWhenUsed="1"/>
-    <w:lsdException w:name="TOC Heading" w:semiHidden="1" w:uiPriority="39" w:unhideWhenUsed="1" w:qFormat="1"/>
-    <w:lsdException w:name="Plain Table 1" w:uiPriority="41"/>
-    <w:lsdException w:name="Plain Table 2" w:uiPriority="42"/>
-    <w:lsdException w:name="Plain Table 3" w:uiPriority="43"/>
-    <w:lsdException w:name="Plain Table 4" w:uiPriority="44"/>
-    <w:lsdException w:name="Plain Table 5" w:uiPriority="45"/>
-    <w:lsdException w:name="Grid Table Light" w:uiPriority="40"/>
-    <w:lsdException w:name="Grid Table 1 Light" w:uiPriority="46"/>
-    <w:lsdException w:name="Grid Table 2" w:uiPriority="47"/>
-    <w:lsdException w:name="Grid Table 3" w:uiPriority="48"/>
-    <w:lsdException w:name="Grid Table 4" w:uiPriority="49"/>
-    <w:lsdException w:name="Grid Table 5 Dark" w:uiPriority="50"/>
-    <w:lsdException w:name="Grid Table 6 Colorful" w:uiPriority="51"/>
-    <w:lsdException w:name="Grid Table 7 Colorful" w:uiPriority="52"/>
-    <w:lsdException w:name="Grid Table 1 Light Accent 1" w:uiPriority="46"/>
-    <w:lsdException w:name="Grid Table 2 Accent 1" w:uiPriority="47"/>
-    <w:lsdException w:name="Grid Table 3 Accent 1" w:uiPriority="48"/>
-    <w:lsdException w:name="Grid Table 4 Accent 1" w:uiPriority="49"/>
-    <w:lsdException w:name="Grid Table 5 Dark Accent 1" w:uiPriority="50"/>
-    <w:lsdException w:name="Grid Table 6 Colorful Accent 1" w:uiPriority="51"/>
-    <w:lsdException w:name="Grid Table 7 Colorful Accent 1" w:uiPriority="52"/>
-    <w:lsdException w:name="Grid Table 1 Light Accent 2" w:uiPriority="46"/>
-    <w:lsdException w:name="Grid Table 2 Accent 2" w:uiPriority="47"/>
-    <w:lsdException w:name="Grid Table 3 Accent 2" w:uiPriority="48"/>
-    <w:lsdException w:name="Grid Table 4 Accent 2" w:uiPriority="49"/>
-    <w:lsdException w:name="Grid Table 5 Dark Accent 2" w:uiPriority="50"/>
-    <w:lsdException w:name="Grid Table 6 Colorful Accent 2" w:uiPriority="51"/>
-    <w:lsdException w:name="Grid Table 7 Colorful Accent 2" w:uiPriority="52"/>
-    <w:lsdException w:name="Grid Table 1 Light Accent 3" w:uiPriority="46"/>
-    <w:lsdException w:name="Grid Table 2 Accent 3" w:uiPriority="47"/>
-    <w:lsdException w:name="Grid Table 3 Accent 3" w:uiPriority="48"/>
-    <w:lsdException w:name="Grid Table 4 Accent 3" w:uiPriority="49"/>
-    <w:lsdException w:name="Grid Table 5 Dark Accent 3" w:uiPriority="50"/>
-    <w:lsdException w:name="Grid Table 6 Colorful Accent 3" w:uiPriority="51"/>
-    <w:lsdException w:name="Grid Table 7 Colorful Accent 3" w:uiPriority="52"/>
-    <w:lsdException w:name="Grid Table 1 Light Accent 4" w:uiPriority="46"/>
-    <w:lsdException w:name="Grid Table 2 Accent 4" w:uiPriority="47"/>
-    <w:lsdException w:name="Grid Table 3 Accent 4" w:uiPriority="48"/>
-    <w:lsdException w:name="Grid Table 4 Accent 4" w:uiPriority="49"/>
-    <w:lsdException w:name="Grid Table 5 Dark Accent 4" w:uiPriority="50"/>
-    <w:lsdException w:name="Grid Table 6 Colorful Accent 4" w:uiPriority="51"/>
-    <w:lsdException w:name="Grid Table 7 Colorful Accent 4" w:uiPriority="52"/>
-    <w:lsdException w:name="Grid Table 1 Light Accent 5" w:uiPriority="46"/>
-    <w:lsdException w:name="Grid Table 2 Accent 5" w:uiPriority="47"/>
-    <w:lsdException w:name="Grid Table 3 Accent 5" w:uiPriority="48"/>
-    <w:lsdException w:name="Grid Table 4 Accent 5" w:uiPriority="49"/>
-    <w:lsdException w:name="Grid Table 5 Dark Accent 5" w:uiPriority="50"/>
-    <w:lsdException w:name="Grid Table 6 Colorful Accent 5" w:uiPriority="51"/>
-    <w:lsdException w:name="Grid Table 7 Colorful Accent 5" w:uiPriority="52"/>
-    <w:lsdException w:name="Grid Table 1 Light Accent 6" w:uiPriority="46"/>
-    <w:lsdException w:name="Grid Table 2 Accent 6" w:uiPriority="47"/>
-    <w:lsdException w:name="Grid Table 3 Accent 6" w:uiPriority="48"/>
-    <w:lsdException w:name="Grid Table 4 Accent 6" w:uiPriority="49"/>
-    <w:lsdException w:name="Grid Table 5 Dark Accent 6" w:uiPriority="50"/>
-    <w:lsdException w:name="Grid Table 6 Colorful Accent 6" w:uiPriority="51"/>
-    <w:lsdException w:name="Grid Table 7 Colorful Accent 6" w:uiPriority="52"/>
-    <w:lsdException w:name="List Table 1 Light" w:uiPriority="46"/>
-    <w:lsdException w:name="List Table 2" w:uiPriority="47"/>
-    <w:lsdException w:name="List Table 3" w:uiPriority="48"/>
-    <w:lsdException w:name="List Table 4" w:uiPriority="49"/>
-    <w:lsdException w:name="List Table 5 Dark" w:uiPriority="50"/>
-    <w:lsdException w:name="List Table 6 Colorful" w:uiPriority="51"/>
-    <w:lsdException w:name="List Table 7 Colorful" w:uiPriority="52"/>
-    <w:lsdException w:name="List Table 1 Light Accent 1" w:uiPriority="46"/>
-    <w:lsdException w:name="List Table 2 Accent 1" w:uiPriority="47"/>
-    <w:lsdException w:name="List Table 3 Accent 1" w:uiPriority="48"/>
-    <w:lsdException w:name="List Table 4 Accent 1" w:uiPriority="49"/>
-    <w:lsdException w:name="List Table 5 Dark Accent 1" w:uiPriority="50"/>
-    <w:lsdException w:name="List Table 6 Colorful Accent 1" w:uiPriority="51"/>
-    <w:lsdException w:name="List Table 7 Colorful Accent 1" w:uiPriority="52"/>
-    <w:lsdException w:name="List Table 1 Light Accent 2" w:uiPriority="46"/>
-    <w:lsdException w:name="List Table 2 Accent 2" w:uiPriority="47"/>
-    <w:lsdException w:name="List Table 3 Accent 2" w:uiPriority="48"/>
-    <w:lsdException w:name="List Table 4 Accent 2" w:uiPriority="49"/>
-    <w:lsdException w:name="List Table 5 Dark Accent 2" w:uiPriority="50"/>
-    <w:lsdException w:name="List Table 6 Colorful Accent 2" w:uiPriority="51"/>
-    <w:lsdException w:name="List Table 7 Colorful Accent 2" w:uiPriority="52"/>
-    <w:lsdException w:name="List Table 1 Light Accent 3" w:uiPriority="46"/>
-    <w:lsdException w:name="List Table 2 Accent 3" w:uiPriority="47"/>
-    <w:lsdException w:name="List Table 3 Accent 3" w:uiPriority="48"/>
-    <w:lsdException w:name="List Table 4 Accent 3" w:uiPriority="49"/>
-    <w:lsdException w:name="List Table 5 Dark Accent 3" w:uiPriority="50"/>
-    <w:lsdException w:name="List Table 6 Colorful Accent 3" w:uiPriority="51"/>
-    <w:lsdException w:name="List Table 7 Colorful Accent 3" w:uiPriority="52"/>
-    <w:lsdException w:name="List Table 1 Light Accent 4" w:uiPriority="46"/>
-    <w:lsdException w:name="List Table 2 Accent 4" w:uiPriority="47"/>
-    <w:lsdException w:name="List Table 3 Accent 4" w:uiPriority="48"/>
-    <w:lsdException w:name="List Table 4 Accent 4" w:uiPriority="49"/>
-    <w:lsdException w:name="List Table 5 Dark Accent 4" w:uiPriority="50"/>
-    <w:lsdException w:name="List Table 6 Colorful Accent 4" w:uiPriority="51"/>
-    <w:lsdException w:name="List Table 7 Colorful Accent 4" w:uiPriority="52"/>
-    <w:lsdException w:name="List Table 1 Light Accent 5" w:uiPriority="46"/>
-    <w:lsdException w:name="List Table 2 Accent 5" w:uiPriority="47"/>
-    <w:lsdException w:name="List Table 3 Accent 5" w:uiPriority="48"/>
-    <w:lsdException w:name="List Table 4 Accent 5" w:uiPriority="49"/>
-    <w:lsdException w:name="List Table 5 Dark Accent 5" w:uiPriority="50"/>
-    <w:lsdException w:name="List Table 6 Colorful Accent 5" w:uiPriority="51"/>
-    <w:lsdException w:name="List Table 7 Colorful Accent 5" w:uiPriority="52"/>
-    <w:lsdException w:name="List Table 1 Light Accent 6" w:uiPriority="46"/>
-    <w:lsdException w:name="List Table 2 Accent 6" w:uiPriority="47"/>
-    <w:lsdException w:name="List Table 3 Accent 6" w:uiPriority="48"/>
-    <w:lsdException w:name="List Table 4 Accent 6" w:uiPriority="49"/>
-    <w:lsdException w:name="List Table 5 Dark Accent 6" w:uiPriority="50"/>
-    <w:lsdException w:name="List Table 6 Colorful Accent 6" w:uiPriority="51"/>
-    <w:lsdException w:name="List Table 7 Colorful Accent 6" w:uiPriority="52"/>
+  <w:latentStyles w:defLockedState="0" w:defUIPriority="99" w:defSemiHidden="1" w:defUnhideWhenUsed="1" w:defQFormat="0" w:count="267">
+    <w:lsdException w:name="Normal" w:semiHidden="0" w:uiPriority="0" w:unhideWhenUsed="0" w:qFormat="1"/>
+    <w:lsdException w:name="heading 1" w:semiHidden="0" w:uiPriority="9" w:unhideWhenUsed="0" w:qFormat="1"/>
+    <w:lsdException w:name="heading 2" w:uiPriority="9" w:qFormat="1"/>
+    <w:lsdException w:name="heading 3" w:uiPriority="9" w:qFormat="1"/>
+    <w:lsdException w:name="heading 4" w:uiPriority="9" w:qFormat="1"/>
+    <w:lsdException w:name="heading 5" w:uiPriority="9" w:qFormat="1"/>
+    <w:lsdException w:name="heading 6" w:uiPriority="9" w:qFormat="1"/>
+    <w:lsdException w:name="heading 7" w:uiPriority="9" w:qFormat="1"/>
+    <w:lsdException w:name="heading 8" w:uiPriority="9" w:qFormat="1"/>
+    <w:lsdException w:name="heading 9" w:uiPriority="9" w:qFormat="1"/>
+    <w:lsdException w:name="toc 1" w:uiPriority="39"/>
+    <w:lsdException w:name="toc 2" w:uiPriority="39"/>
+    <w:lsdException w:name="toc 3" w:uiPriority="39"/>
+    <w:lsdException w:name="toc 4" w:uiPriority="39"/>
+    <w:lsdException w:name="toc 5" w:uiPriority="39"/>
+    <w:lsdException w:name="toc 6" w:uiPriority="39"/>
+    <w:lsdException w:name="toc 7" w:uiPriority="39"/>
+    <w:lsdException w:name="toc 8" w:uiPriority="39"/>
+    <w:lsdException w:name="toc 9" w:uiPriority="39"/>
+    <w:lsdException w:name="caption" w:uiPriority="35" w:qFormat="1"/>
+    <w:lsdException w:name="Title" w:semiHidden="0" w:uiPriority="10" w:unhideWhenUsed="0" w:qFormat="1"/>
+    <w:lsdException w:name="Default Paragraph Font" w:uiPriority="1"/>
+    <w:lsdException w:name="Subtitle" w:semiHidden="0" w:uiPriority="11" w:unhideWhenUsed="0" w:qFormat="1"/>
+    <w:lsdException w:name="Strong" w:semiHidden="0" w:uiPriority="22" w:unhideWhenUsed="0" w:qFormat="1"/>
+    <w:lsdException w:name="Emphasis" w:semiHidden="0" w:uiPriority="20" w:unhideWhenUsed="0" w:qFormat="1"/>
+    <w:lsdException w:name="Table Grid" w:semiHidden="0" w:uiPriority="59" w:unhideWhenUsed="0"/>
+    <w:lsdException w:name="Placeholder Text" w:unhideWhenUsed="0"/>
+    <w:lsdException w:name="No Spacing" w:semiHidden="0" w:uiPriority="1" w:unhideWhenUsed="0" w:qFormat="1"/>
+    <w:lsdException w:name="Light Shading" w:semiHidden="0" w:uiPriority="60" w:unhideWhenUsed="0"/>
+    <w:lsdException w:name="Light List" w:semiHidden="0" w:uiPriority="61" w:unhideWhenUsed="0"/>
+    <w:lsdException w:name="Light Grid" w:semiHidden="0" w:uiPriority="62" w:unhideWhenUsed="0"/>
+    <w:lsdException w:name="Medium Shading 1" w:semiHidden="0" w:uiPriority="63" w:unhideWhenUsed="0"/>
+    <w:lsdException w:name="Medium Shading 2" w:semiHidden="0" w:uiPriority="64" w:unhideWhenUsed="0"/>
+    <w:lsdException w:name="Medium List 1" w:semiHidden="0" w:uiPriority="65" w:unhideWhenUsed="0"/>
+    <w:lsdException w:name="Medium List 2" w:semiHidden="0" w:uiPriority="66" w:unhideWhenUsed="0"/>
+    <w:lsdException w:name="Medium Grid 1" w:semiHidden="0" w:uiPriority="67" w:unhideWhenUsed="0"/>
+    <w:lsdException w:name="Medium Grid 2" w:semiHidden="0" w:uiPriority="68" w:unhideWhenUsed="0"/>
+    <w:lsdException w:name="Medium Grid 3" w:semiHidden="0" w:uiPriority="69" w:unhideWhenUsed="0"/>
+    <w:lsdException w:name="Dark List" w:semiHidden="0" w:uiPriority="70" w:unhideWhenUsed="0"/>
+    <w:lsdException w:name="Colorful Shading" w:semiHidden="0" w:uiPriority="71" w:unhideWhenUsed="0"/>
+    <w:lsdException w:name="Colorful List" w:semiHidden="0" w:uiPriority="72" w:unhideWhenUsed="0"/>
+    <w:lsdException w:name="Colorful Grid" w:semiHidden="0" w:uiPriority="73" w:unhideWhenUsed="0"/>
+    <w:lsdException w:name="Light Shading Accent 1" w:semiHidden="0" w:uiPriority="60" w:unhideWhenUsed="0"/>
+    <w:lsdException w:name="Light List Accent 1" w:semiHidden="0" w:uiPriority="61" w:unhideWhenUsed="0"/>
+    <w:lsdException w:name="Light Grid Accent 1" w:semiHidden="0" w:uiPriority="62" w:unhideWhenUsed="0"/>
+    <w:lsdException w:name="Medium Shading 1 Accent 1" w:semiHidden="0" w:uiPriority="63" w:unhideWhenUsed="0"/>
+    <w:lsdException w:name="Medium Shading 2 Accent 1" w:semiHidden="0" w:uiPriority="64" w:unhideWhenUsed="0"/>
+    <w:lsdException w:name="Medium List 1 Accent 1" w:semiHidden="0" w:uiPriority="65" w:unhideWhenUsed="0"/>
+    <w:lsdException w:name="Revision" w:unhideWhenUsed="0"/>
+    <w:lsdException w:name="List Paragraph" w:semiHidden="0" w:uiPriority="34" w:unhideWhenUsed="0" w:qFormat="1"/>
+    <w:lsdException w:name="Quote" w:semiHidden="0" w:uiPriority="29" w:unhideWhenUsed="0" w:qFormat="1"/>
+    <w:lsdException w:name="Intense Quote" w:semiHidden="0" w:uiPriority="30" w:unhideWhenUsed="0" w:qFormat="1"/>
+    <w:lsdException w:name="Medium List 2 Accent 1" w:semiHidden="0" w:uiPriority="66" w:unhideWhenUsed="0"/>
+    <w:lsdException w:name="Medium Grid 1 Accent 1" w:semiHidden="0" w:uiPriority="67" w:unhideWhenUsed="0"/>
+    <w:lsdException w:name="Medium Grid 2 Accent 1" w:semiHidden="0" w:uiPriority="68" w:unhideWhenUsed="0"/>
+    <w:lsdException w:name="Medium Grid 3 Accent 1" w:semiHidden="0" w:uiPriority="69" w:unhideWhenUsed="0"/>
+    <w:lsdException w:name="Dark List Accent 1" w:semiHidden="0" w:uiPriority="70" w:unhideWhenUsed="0"/>
+    <w:lsdException w:name="Colorful Shading Accent 1" w:semiHidden="0" w:uiPriority="71" w:unhideWhenUsed="0"/>
+    <w:lsdException w:name="Colorful List Accent 1" w:semiHidden="0" w:uiPriority="72" w:unhideWhenUsed="0"/>
+    <w:lsdException w:name="Colorful Grid Accent 1" w:semiHidden="0" w:uiPriority="73" w:unhideWhenUsed="0"/>
+    <w:lsdException w:name="Light Shading Accent 2" w:semiHidden="0" w:uiPriority="60" w:unhideWhenUsed="0"/>
+    <w:lsdException w:name="Light List Accent 2" w:semiHidden="0" w:uiPriority="61" w:unhideWhenUsed="0"/>
+    <w:lsdException w:name="Light Grid Accent 2" w:semiHidden="0" w:uiPriority="62" w:unhideWhenUsed="0"/>
+    <w:lsdException w:name="Medium Shading 1 Accent 2" w:semiHidden="0" w:uiPriority="63" w:unhideWhenUsed="0"/>
+    <w:lsdException w:name="Medium Shading 2 Accent 2" w:semiHidden="0" w:uiPriority="64" w:unhideWhenUsed="0"/>
+    <w:lsdException w:name="Medium List 1 Accent 2" w:semiHidden="0" w:uiPriority="65" w:unhideWhenUsed="0"/>
+    <w:lsdException w:name="Medium List 2 Accent 2" w:semiHidden="0" w:uiPriority="66" w:unhideWhenUsed="0"/>
+    <w:lsdException w:name="Medium Grid 1 Accent 2" w:semiHidden="0" w:uiPriority="67" w:unhideWhenUsed="0"/>
+    <w:lsdException w:name="Medium Grid 2 Accent 2" w:semiHidden="0" w:uiPriority="68" w:unhideWhenUsed="0"/>
+    <w:lsdException w:name="Medium Grid 3 Accent 2" w:semiHidden="0" w:uiPriority="69" w:unhideWhenUsed="0"/>
+    <w:lsdException w:name="Dark List Accent 2" w:semiHidden="0" w:uiPriority="70" w:unhideWhenUsed="0"/>
+    <w:lsdException w:name="Colorful Shading Accent 2" w:semiHidden="0" w:uiPriority="71" w:unhideWhenUsed="0"/>
+    <w:lsdException w:name="Colorful List Accent 2" w:semiHidden="0" w:uiPriority="72" w:unhideWhenUsed="0"/>
+    <w:lsdException w:name="Colorful Grid Accent 2" w:semiHidden="0" w:uiPriority="73" w:unhideWhenUsed="0"/>
+    <w:lsdException w:name="Light Shading Accent 3" w:semiHidden="0" w:uiPriority="60" w:unhideWhenUsed="0"/>
+    <w:lsdException w:name="Light List Accent 3" w:semiHidden="0" w:uiPriority="61" w:unhideWhenUsed="0"/>
+    <w:lsdException w:name="Light Grid Accent 3" w:semiHidden="0" w:uiPriority="62" w:unhideWhenUsed="0"/>
+    <w:lsdException w:name="Medium Shading 1 Accent 3" w:semiHidden="0" w:uiPriority="63" w:unhideWhenUsed="0"/>
+    <w:lsdException w:name="Medium Shading 2 Accent 3" w:semiHidden="0" w:uiPriority="64" w:unhideWhenUsed="0"/>
+    <w:lsdException w:name="Medium List 1 Accent 3" w:semiHidden="0" w:uiPriority="65" w:unhideWhenUsed="0"/>
+    <w:lsdException w:name="Medium List 2 Accent 3" w:semiHidden="0" w:uiPriority="66" w:unhideWhenUsed="0"/>
+    <w:lsdException w:name="Medium Grid 1 Accent 3" w:semiHidden="0" w:uiPriority="67" w:unhideWhenUsed="0"/>
+    <w:lsdException w:name="Medium Grid 2 Accent 3" w:semiHidden="0" w:uiPriority="68" w:unhideWhenUsed="0"/>
+    <w:lsdException w:name="Medium Grid 3 Accent 3" w:semiHidden="0" w:uiPriority="69" w:unhideWhenUsed="0"/>
+    <w:lsdException w:name="Dark List Accent 3" w:semiHidden="0" w:uiPriority="70" w:unhideWhenUsed="0"/>
+    <w:lsdException w:name="Colorful Shading Accent 3" w:semiHidden="0" w:uiPriority="71" w:unhideWhenUsed="0"/>
+    <w:lsdException w:name="Colorful List Accent 3" w:semiHidden="0" w:uiPriority="72" w:unhideWhenUsed="0"/>
+    <w:lsdException w:name="Colorful Grid Accent 3" w:semiHidden="0" w:uiPriority="73" w:unhideWhenUsed="0"/>
+    <w:lsdException w:name="Light Shading Accent 4" w:semiHidden="0" w:uiPriority="60" w:unhideWhenUsed="0"/>
+    <w:lsdException w:name="Light List Accent 4" w:semiHidden="0" w:uiPriority="61" w:unhideWhenUsed="0"/>
+    <w:lsdException w:name="Light Grid Accent 4" w:semiHidden="0" w:uiPriority="62" w:unhideWhenUsed="0"/>
+    <w:lsdException w:name="Medium Shading 1 Accent 4" w:semiHidden="0" w:uiPriority="63" w:unhideWhenUsed="0"/>
+    <w:lsdException w:name="Medium Shading 2 Accent 4" w:semiHidden="0" w:uiPriority="64" w:unhideWhenUsed="0"/>
+    <w:lsdException w:name="Medium List 1 Accent 4" w:semiHidden="0" w:uiPriority="65" w:unhideWhenUsed="0"/>
+    <w:lsdException w:name="Medium List 2 Accent 4" w:semiHidden="0" w:uiPriority="66" w:unhideWhenUsed="0"/>
+    <w:lsdException w:name="Medium Grid 1 Accent 4" w:semiHidden="0" w:uiPriority="67" w:unhideWhenUsed="0"/>
+    <w:lsdException w:name="Medium Grid 2 Accent 4" w:semiHidden="0" w:uiPriority="68" w:unhideWhenUsed="0"/>
+    <w:lsdException w:name="Medium Grid 3 Accent 4" w:semiHidden="0" w:uiPriority="69" w:unhideWhenUsed="0"/>
+    <w:lsdException w:name="Dark List Accent 4" w:semiHidden="0" w:uiPriority="70" w:unhideWhenUsed="0"/>
+    <w:lsdException w:name="Colorful Shading Accent 4" w:semiHidden="0" w:uiPriority="71" w:unhideWhenUsed="0"/>
+    <w:lsdException w:name="Colorful List Accent 4" w:semiHidden="0" w:uiPriority="72" w:unhideWhenUsed="0"/>
+    <w:lsdException w:name="Colorful Grid Accent 4" w:semiHidden="0" w:uiPriority="73" w:unhideWhenUsed="0"/>
+    <w:lsdException w:name="Light Shading Accent 5" w:semiHidden="0" w:uiPriority="60" w:unhideWhenUsed="0"/>
+    <w:lsdException w:name="Light List Accent 5" w:semiHidden="0" w:uiPriority="61" w:unhideWhenUsed="0"/>
+    <w:lsdException w:name="Light Grid Accent 5" w:semiHidden="0" w:uiPriority="62" w:unhideWhenUsed="0"/>
+    <w:lsdException w:name="Medium Shading 1 Accent 5" w:semiHidden="0" w:uiPriority="63" w:unhideWhenUsed="0"/>
+    <w:lsdException w:name="Medium Shading 2 Accent 5" w:semiHidden="0" w:uiPriority="64" w:unhideWhenUsed="0"/>
+    <w:lsdException w:name="Medium List 1 Accent 5" w:semiHidden="0" w:uiPriority="65" w:unhideWhenUsed="0"/>
+    <w:lsdException w:name="Medium List 2 Accent 5" w:semiHidden="0" w:uiPriority="66" w:unhideWhenUsed="0"/>
+    <w:lsdException w:name="Medium Grid 1 Accent 5" w:semiHidden="0" w:uiPriority="67" w:unhideWhenUsed="0"/>
+    <w:lsdException w:name="Medium Grid 2 Accent 5" w:semiHidden="0" w:uiPriority="68" w:unhideWhenUsed="0"/>
+    <w:lsdException w:name="Medium Grid 3 Accent 5" w:semiHidden="0" w:uiPriority="69" w:unhideWhenUsed="0"/>
+    <w:lsdException w:name="Dark List Accent 5" w:semiHidden="0" w:uiPriority="70" w:unhideWhenUsed="0"/>
+    <w:lsdException w:name="Colorful Shading Accent 5" w:semiHidden="0" w:uiPriority="71" w:unhideWhenUsed="0"/>
+    <w:lsdException w:name="Colorful List Accent 5" w:semiHidden="0" w:uiPriority="72" w:unhideWhenUsed="0"/>
+    <w:lsdException w:name="Colorful Grid Accent 5" w:semiHidden="0" w:uiPriority="73" w:unhideWhenUsed="0"/>
+    <w:lsdException w:name="Light Shading Accent 6" w:semiHidden="0" w:uiPriority="60" w:unhideWhenUsed="0"/>
+    <w:lsdException w:name="Light List Accent 6" w:semiHidden="0" w:uiPriority="61" w:unhideWhenUsed="0"/>
+    <w:lsdException w:name="Light Grid Accent 6" w:semiHidden="0" w:uiPriority="62" w:unhideWhenUsed="0"/>
+    <w:lsdException w:name="Medium Shading 1 Accent 6" w:semiHidden="0" w:uiPriority="63" w:unhideWhenUsed="0"/>
+    <w:lsdException w:name="Medium Shading 2 Accent 6" w:semiHidden="0" w:uiPriority="64" w:unhideWhenUsed="0"/>
+    <w:lsdException w:name="Medium List 1 Accent 6" w:semiHidden="0" w:uiPriority="65" w:unhideWhenUsed="0"/>
+    <w:lsdException w:name="Medium List 2 Accent 6" w:semiHidden="0" w:uiPriority="66" w:unhideWhenUsed="0"/>
+    <w:lsdException w:name="Medium Grid 1 Accent 6" w:semiHidden="0" w:uiPriority="67" w:unhideWhenUsed="0"/>
+    <w:lsdException w:name="Medium Grid 2 Accent 6" w:semiHidden="0" w:uiPriority="68" w:unhideWhenUsed="0"/>
+    <w:lsdException w:name="Medium Grid 3 Accent 6" w:semiHidden="0" w:uiPriority="69" w:unhideWhenUsed="0"/>
+    <w:lsdException w:name="Dark List Accent 6" w:semiHidden="0" w:uiPriority="70" w:unhideWhenUsed="0"/>
+    <w:lsdException w:name="Colorful Shading Accent 6" w:semiHidden="0" w:uiPriority="71" w:unhideWhenUsed="0"/>
+    <w:lsdException w:name="Colorful List Accent 6" w:semiHidden="0" w:uiPriority="72" w:unhideWhenUsed="0"/>
+    <w:lsdException w:name="Colorful Grid Accent 6" w:semiHidden="0" w:uiPriority="73" w:unhideWhenUsed="0"/>
+    <w:lsdException w:name="Subtle Emphasis" w:semiHidden="0" w:uiPriority="19" w:unhideWhenUsed="0" w:qFormat="1"/>
+    <w:lsdException w:name="Intense Emphasis" w:semiHidden="0" w:uiPriority="21" w:unhideWhenUsed="0" w:qFormat="1"/>
+    <w:lsdException w:name="Subtle Reference" w:semiHidden="0" w:uiPriority="31" w:unhideWhenUsed="0" w:qFormat="1"/>
+    <w:lsdException w:name="Intense Reference" w:semiHidden="0" w:uiPriority="32" w:unhideWhenUsed="0" w:qFormat="1"/>
+    <w:lsdException w:name="Book Title" w:semiHidden="0" w:uiPriority="33" w:unhideWhenUsed="0" w:qFormat="1"/>
+    <w:lsdException w:name="Bibliography" w:uiPriority="37"/>
+    <w:lsdException w:name="TOC Heading" w:uiPriority="39" w:qFormat="1"/>
   </w:latentStyles>
   <w:style w:type="paragraph" w:default="1" w:styleId="Normal">
     <w:name w:val="Normal"/>
@@ -7172,6 +7598,7 @@
       <w:spacing w:after="0" w:line="240" w:lineRule="auto"/>
     </w:pPr>
     <w:tblPr>
+      <w:tblInd w:w="0" w:type="dxa"/>
       <w:tblBorders>
         <w:top w:val="single" w:sz="4" w:space="0" w:color="auto"/>
         <w:left w:val="single" w:sz="4" w:space="0" w:color="auto"/>
@@ -7180,6 +7607,12 @@
         <w:insideH w:val="single" w:sz="4" w:space="0" w:color="auto"/>
         <w:insideV w:val="single" w:sz="4" w:space="0" w:color="auto"/>
       </w:tblBorders>
+      <w:tblCellMar>
+        <w:top w:w="0" w:type="dxa"/>
+        <w:left w:w="108" w:type="dxa"/>
+        <w:bottom w:w="0" w:type="dxa"/>
+        <w:right w:w="108" w:type="dxa"/>
+      </w:tblCellMar>
     </w:tblPr>
   </w:style>
   <w:style w:type="paragraph" w:styleId="Header">
@@ -7235,6 +7668,372 @@
     <w:rPr>
       <w:color w:val="0000FF" w:themeColor="hyperlink"/>
       <w:u w:val="single"/>
+    </w:rPr>
+  </w:style>
+  <w:style w:type="character" w:styleId="FollowedHyperlink">
+    <w:name w:val="FollowedHyperlink"/>
+    <w:basedOn w:val="DefaultParagraphFont"/>
+    <w:uiPriority w:val="99"/>
+    <w:semiHidden/>
+    <w:unhideWhenUsed/>
+    <w:rsid w:val="0084775E"/>
+    <w:rPr>
+      <w:color w:val="800080" w:themeColor="followedHyperlink"/>
+      <w:u w:val="single"/>
+    </w:rPr>
+  </w:style>
+  <w:style w:type="paragraph" w:styleId="BalloonText">
+    <w:name w:val="Balloon Text"/>
+    <w:basedOn w:val="Normal"/>
+    <w:link w:val="BalloonTextChar"/>
+    <w:uiPriority w:val="99"/>
+    <w:semiHidden/>
+    <w:unhideWhenUsed/>
+    <w:rsid w:val="0084775E"/>
+    <w:pPr>
+      <w:spacing w:after="0" w:line="240" w:lineRule="auto"/>
+    </w:pPr>
+    <w:rPr>
+      <w:rFonts w:ascii="Tahoma" w:hAnsi="Tahoma" w:cs="Tahoma"/>
+      <w:sz w:val="16"/>
+      <w:szCs w:val="16"/>
+    </w:rPr>
+  </w:style>
+  <w:style w:type="character" w:customStyle="1" w:styleId="BalloonTextChar">
+    <w:name w:val="Balloon Text Char"/>
+    <w:basedOn w:val="DefaultParagraphFont"/>
+    <w:link w:val="BalloonText"/>
+    <w:uiPriority w:val="99"/>
+    <w:semiHidden/>
+    <w:rsid w:val="0084775E"/>
+    <w:rPr>
+      <w:rFonts w:ascii="Tahoma" w:hAnsi="Tahoma" w:cs="Tahoma"/>
+      <w:sz w:val="16"/>
+      <w:szCs w:val="16"/>
+    </w:rPr>
+  </w:style>
+</w:styles>
+</file>
+
+<file path=word/stylesWithEffects.xml><?xml version="1.0" encoding="utf-8"?>
+<w:styles xmlns:wpc="http://schemas.microsoft.com/office/word/2010/wordprocessingCanvas" xmlns:mc="http://schemas.openxmlformats.org/markup-compatibility/2006" xmlns:o="urn:schemas-microsoft-com:office:office" xmlns:r="http://schemas.openxmlformats.org/officeDocument/2006/relationships" xmlns:m="http://schemas.openxmlformats.org/officeDocument/2006/math" xmlns:v="urn:schemas-microsoft-com:vml" xmlns:wp14="http://schemas.microsoft.com/office/word/2010/wordprocessingDrawing" xmlns:wp="http://schemas.openxmlformats.org/drawingml/2006/wordprocessingDrawing" xmlns:w10="urn:schemas-microsoft-com:office:word" xmlns:w="http://schemas.openxmlformats.org/wordprocessingml/2006/main" xmlns:w14="http://schemas.microsoft.com/office/word/2010/wordml" xmlns:wpg="http://schemas.microsoft.com/office/word/2010/wordprocessingGroup" xmlns:wpi="http://schemas.microsoft.com/office/word/2010/wordprocessingInk" xmlns:wne="http://schemas.microsoft.com/office/word/2006/wordml" xmlns:wps="http://schemas.microsoft.com/office/word/2010/wordprocessingShape" mc:Ignorable="w14 wp14">
+  <w:docDefaults>
+    <w:rPrDefault>
+      <w:rPr>
+        <w:rFonts w:asciiTheme="minorHAnsi" w:eastAsiaTheme="minorHAnsi" w:hAnsiTheme="minorHAnsi" w:cstheme="minorBidi"/>
+        <w:sz w:val="22"/>
+        <w:szCs w:val="22"/>
+        <w:lang w:val="en-US" w:eastAsia="en-US" w:bidi="ar-SA"/>
+      </w:rPr>
+    </w:rPrDefault>
+    <w:pPrDefault>
+      <w:pPr>
+        <w:spacing w:after="200" w:line="276" w:lineRule="auto"/>
+      </w:pPr>
+    </w:pPrDefault>
+  </w:docDefaults>
+  <w:latentStyles w:defLockedState="0" w:defUIPriority="99" w:defSemiHidden="1" w:defUnhideWhenUsed="1" w:defQFormat="0" w:count="267">
+    <w:lsdException w:name="Normal" w:semiHidden="0" w:uiPriority="0" w:unhideWhenUsed="0" w:qFormat="1"/>
+    <w:lsdException w:name="heading 1" w:semiHidden="0" w:uiPriority="9" w:unhideWhenUsed="0" w:qFormat="1"/>
+    <w:lsdException w:name="heading 2" w:uiPriority="9" w:qFormat="1"/>
+    <w:lsdException w:name="heading 3" w:uiPriority="9" w:qFormat="1"/>
+    <w:lsdException w:name="heading 4" w:uiPriority="9" w:qFormat="1"/>
+    <w:lsdException w:name="heading 5" w:uiPriority="9" w:qFormat="1"/>
+    <w:lsdException w:name="heading 6" w:uiPriority="9" w:qFormat="1"/>
+    <w:lsdException w:name="heading 7" w:uiPriority="9" w:qFormat="1"/>
+    <w:lsdException w:name="heading 8" w:uiPriority="9" w:qFormat="1"/>
+    <w:lsdException w:name="heading 9" w:uiPriority="9" w:qFormat="1"/>
+    <w:lsdException w:name="toc 1" w:uiPriority="39"/>
+    <w:lsdException w:name="toc 2" w:uiPriority="39"/>
+    <w:lsdException w:name="toc 3" w:uiPriority="39"/>
+    <w:lsdException w:name="toc 4" w:uiPriority="39"/>
+    <w:lsdException w:name="toc 5" w:uiPriority="39"/>
+    <w:lsdException w:name="toc 6" w:uiPriority="39"/>
+    <w:lsdException w:name="toc 7" w:uiPriority="39"/>
+    <w:lsdException w:name="toc 8" w:uiPriority="39"/>
+    <w:lsdException w:name="toc 9" w:uiPriority="39"/>
+    <w:lsdException w:name="caption" w:uiPriority="35" w:qFormat="1"/>
+    <w:lsdException w:name="Title" w:semiHidden="0" w:uiPriority="10" w:unhideWhenUsed="0" w:qFormat="1"/>
+    <w:lsdException w:name="Default Paragraph Font" w:uiPriority="1"/>
+    <w:lsdException w:name="Subtitle" w:semiHidden="0" w:uiPriority="11" w:unhideWhenUsed="0" w:qFormat="1"/>
+    <w:lsdException w:name="Strong" w:semiHidden="0" w:uiPriority="22" w:unhideWhenUsed="0" w:qFormat="1"/>
+    <w:lsdException w:name="Emphasis" w:semiHidden="0" w:uiPriority="20" w:unhideWhenUsed="0" w:qFormat="1"/>
+    <w:lsdException w:name="Table Grid" w:semiHidden="0" w:uiPriority="59" w:unhideWhenUsed="0"/>
+    <w:lsdException w:name="Placeholder Text" w:unhideWhenUsed="0"/>
+    <w:lsdException w:name="No Spacing" w:semiHidden="0" w:uiPriority="1" w:unhideWhenUsed="0" w:qFormat="1"/>
+    <w:lsdException w:name="Light Shading" w:semiHidden="0" w:uiPriority="60" w:unhideWhenUsed="0"/>
+    <w:lsdException w:name="Light List" w:semiHidden="0" w:uiPriority="61" w:unhideWhenUsed="0"/>
+    <w:lsdException w:name="Light Grid" w:semiHidden="0" w:uiPriority="62" w:unhideWhenUsed="0"/>
+    <w:lsdException w:name="Medium Shading 1" w:semiHidden="0" w:uiPriority="63" w:unhideWhenUsed="0"/>
+    <w:lsdException w:name="Medium Shading 2" w:semiHidden="0" w:uiPriority="64" w:unhideWhenUsed="0"/>
+    <w:lsdException w:name="Medium List 1" w:semiHidden="0" w:uiPriority="65" w:unhideWhenUsed="0"/>
+    <w:lsdException w:name="Medium List 2" w:semiHidden="0" w:uiPriority="66" w:unhideWhenUsed="0"/>
+    <w:lsdException w:name="Medium Grid 1" w:semiHidden="0" w:uiPriority="67" w:unhideWhenUsed="0"/>
+    <w:lsdException w:name="Medium Grid 2" w:semiHidden="0" w:uiPriority="68" w:unhideWhenUsed="0"/>
+    <w:lsdException w:name="Medium Grid 3" w:semiHidden="0" w:uiPriority="69" w:unhideWhenUsed="0"/>
+    <w:lsdException w:name="Dark List" w:semiHidden="0" w:uiPriority="70" w:unhideWhenUsed="0"/>
+    <w:lsdException w:name="Colorful Shading" w:semiHidden="0" w:uiPriority="71" w:unhideWhenUsed="0"/>
+    <w:lsdException w:name="Colorful List" w:semiHidden="0" w:uiPriority="72" w:unhideWhenUsed="0"/>
+    <w:lsdException w:name="Colorful Grid" w:semiHidden="0" w:uiPriority="73" w:unhideWhenUsed="0"/>
+    <w:lsdException w:name="Light Shading Accent 1" w:semiHidden="0" w:uiPriority="60" w:unhideWhenUsed="0"/>
+    <w:lsdException w:name="Light List Accent 1" w:semiHidden="0" w:uiPriority="61" w:unhideWhenUsed="0"/>
+    <w:lsdException w:name="Light Grid Accent 1" w:semiHidden="0" w:uiPriority="62" w:unhideWhenUsed="0"/>
+    <w:lsdException w:name="Medium Shading 1 Accent 1" w:semiHidden="0" w:uiPriority="63" w:unhideWhenUsed="0"/>
+    <w:lsdException w:name="Medium Shading 2 Accent 1" w:semiHidden="0" w:uiPriority="64" w:unhideWhenUsed="0"/>
+    <w:lsdException w:name="Medium List 1 Accent 1" w:semiHidden="0" w:uiPriority="65" w:unhideWhenUsed="0"/>
+    <w:lsdException w:name="Revision" w:unhideWhenUsed="0"/>
+    <w:lsdException w:name="List Paragraph" w:semiHidden="0" w:uiPriority="34" w:unhideWhenUsed="0" w:qFormat="1"/>
+    <w:lsdException w:name="Quote" w:semiHidden="0" w:uiPriority="29" w:unhideWhenUsed="0" w:qFormat="1"/>
+    <w:lsdException w:name="Intense Quote" w:semiHidden="0" w:uiPriority="30" w:unhideWhenUsed="0" w:qFormat="1"/>
+    <w:lsdException w:name="Medium List 2 Accent 1" w:semiHidden="0" w:uiPriority="66" w:unhideWhenUsed="0"/>
+    <w:lsdException w:name="Medium Grid 1 Accent 1" w:semiHidden="0" w:uiPriority="67" w:unhideWhenUsed="0"/>
+    <w:lsdException w:name="Medium Grid 2 Accent 1" w:semiHidden="0" w:uiPriority="68" w:unhideWhenUsed="0"/>
+    <w:lsdException w:name="Medium Grid 3 Accent 1" w:semiHidden="0" w:uiPriority="69" w:unhideWhenUsed="0"/>
+    <w:lsdException w:name="Dark List Accent 1" w:semiHidden="0" w:uiPriority="70" w:unhideWhenUsed="0"/>
+    <w:lsdException w:name="Colorful Shading Accent 1" w:semiHidden="0" w:uiPriority="71" w:unhideWhenUsed="0"/>
+    <w:lsdException w:name="Colorful List Accent 1" w:semiHidden="0" w:uiPriority="72" w:unhideWhenUsed="0"/>
+    <w:lsdException w:name="Colorful Grid Accent 1" w:semiHidden="0" w:uiPriority="73" w:unhideWhenUsed="0"/>
+    <w:lsdException w:name="Light Shading Accent 2" w:semiHidden="0" w:uiPriority="60" w:unhideWhenUsed="0"/>
+    <w:lsdException w:name="Light List Accent 2" w:semiHidden="0" w:uiPriority="61" w:unhideWhenUsed="0"/>
+    <w:lsdException w:name="Light Grid Accent 2" w:semiHidden="0" w:uiPriority="62" w:unhideWhenUsed="0"/>
+    <w:lsdException w:name="Medium Shading 1 Accent 2" w:semiHidden="0" w:uiPriority="63" w:unhideWhenUsed="0"/>
+    <w:lsdException w:name="Medium Shading 2 Accent 2" w:semiHidden="0" w:uiPriority="64" w:unhideWhenUsed="0"/>
+    <w:lsdException w:name="Medium List 1 Accent 2" w:semiHidden="0" w:uiPriority="65" w:unhideWhenUsed="0"/>
+    <w:lsdException w:name="Medium List 2 Accent 2" w:semiHidden="0" w:uiPriority="66" w:unhideWhenUsed="0"/>
+    <w:lsdException w:name="Medium Grid 1 Accent 2" w:semiHidden="0" w:uiPriority="67" w:unhideWhenUsed="0"/>
+    <w:lsdException w:name="Medium Grid 2 Accent 2" w:semiHidden="0" w:uiPriority="68" w:unhideWhenUsed="0"/>
+    <w:lsdException w:name="Medium Grid 3 Accent 2" w:semiHidden="0" w:uiPriority="69" w:unhideWhenUsed="0"/>
+    <w:lsdException w:name="Dark List Accent 2" w:semiHidden="0" w:uiPriority="70" w:unhideWhenUsed="0"/>
+    <w:lsdException w:name="Colorful Shading Accent 2" w:semiHidden="0" w:uiPriority="71" w:unhideWhenUsed="0"/>
+    <w:lsdException w:name="Colorful List Accent 2" w:semiHidden="0" w:uiPriority="72" w:unhideWhenUsed="0"/>
+    <w:lsdException w:name="Colorful Grid Accent 2" w:semiHidden="0" w:uiPriority="73" w:unhideWhenUsed="0"/>
+    <w:lsdException w:name="Light Shading Accent 3" w:semiHidden="0" w:uiPriority="60" w:unhideWhenUsed="0"/>
+    <w:lsdException w:name="Light List Accent 3" w:semiHidden="0" w:uiPriority="61" w:unhideWhenUsed="0"/>
+    <w:lsdException w:name="Light Grid Accent 3" w:semiHidden="0" w:uiPriority="62" w:unhideWhenUsed="0"/>
+    <w:lsdException w:name="Medium Shading 1 Accent 3" w:semiHidden="0" w:uiPriority="63" w:unhideWhenUsed="0"/>
+    <w:lsdException w:name="Medium Shading 2 Accent 3" w:semiHidden="0" w:uiPriority="64" w:unhideWhenUsed="0"/>
+    <w:lsdException w:name="Medium List 1 Accent 3" w:semiHidden="0" w:uiPriority="65" w:unhideWhenUsed="0"/>
+    <w:lsdException w:name="Medium List 2 Accent 3" w:semiHidden="0" w:uiPriority="66" w:unhideWhenUsed="0"/>
+    <w:lsdException w:name="Medium Grid 1 Accent 3" w:semiHidden="0" w:uiPriority="67" w:unhideWhenUsed="0"/>
+    <w:lsdException w:name="Medium Grid 2 Accent 3" w:semiHidden="0" w:uiPriority="68" w:unhideWhenUsed="0"/>
+    <w:lsdException w:name="Medium Grid 3 Accent 3" w:semiHidden="0" w:uiPriority="69" w:unhideWhenUsed="0"/>
+    <w:lsdException w:name="Dark List Accent 3" w:semiHidden="0" w:uiPriority="70" w:unhideWhenUsed="0"/>
+    <w:lsdException w:name="Colorful Shading Accent 3" w:semiHidden="0" w:uiPriority="71" w:unhideWhenUsed="0"/>
+    <w:lsdException w:name="Colorful List Accent 3" w:semiHidden="0" w:uiPriority="72" w:unhideWhenUsed="0"/>
+    <w:lsdException w:name="Colorful Grid Accent 3" w:semiHidden="0" w:uiPriority="73" w:unhideWhenUsed="0"/>
+    <w:lsdException w:name="Light Shading Accent 4" w:semiHidden="0" w:uiPriority="60" w:unhideWhenUsed="0"/>
+    <w:lsdException w:name="Light List Accent 4" w:semiHidden="0" w:uiPriority="61" w:unhideWhenUsed="0"/>
+    <w:lsdException w:name="Light Grid Accent 4" w:semiHidden="0" w:uiPriority="62" w:unhideWhenUsed="0"/>
+    <w:lsdException w:name="Medium Shading 1 Accent 4" w:semiHidden="0" w:uiPriority="63" w:unhideWhenUsed="0"/>
+    <w:lsdException w:name="Medium Shading 2 Accent 4" w:semiHidden="0" w:uiPriority="64" w:unhideWhenUsed="0"/>
+    <w:lsdException w:name="Medium List 1 Accent 4" w:semiHidden="0" w:uiPriority="65" w:unhideWhenUsed="0"/>
+    <w:lsdException w:name="Medium List 2 Accent 4" w:semiHidden="0" w:uiPriority="66" w:unhideWhenUsed="0"/>
+    <w:lsdException w:name="Medium Grid 1 Accent 4" w:semiHidden="0" w:uiPriority="67" w:unhideWhenUsed="0"/>
+    <w:lsdException w:name="Medium Grid 2 Accent 4" w:semiHidden="0" w:uiPriority="68" w:unhideWhenUsed="0"/>
+    <w:lsdException w:name="Medium Grid 3 Accent 4" w:semiHidden="0" w:uiPriority="69" w:unhideWhenUsed="0"/>
+    <w:lsdException w:name="Dark List Accent 4" w:semiHidden="0" w:uiPriority="70" w:unhideWhenUsed="0"/>
+    <w:lsdException w:name="Colorful Shading Accent 4" w:semiHidden="0" w:uiPriority="71" w:unhideWhenUsed="0"/>
+    <w:lsdException w:name="Colorful List Accent 4" w:semiHidden="0" w:uiPriority="72" w:unhideWhenUsed="0"/>
+    <w:lsdException w:name="Colorful Grid Accent 4" w:semiHidden="0" w:uiPriority="73" w:unhideWhenUsed="0"/>
+    <w:lsdException w:name="Light Shading Accent 5" w:semiHidden="0" w:uiPriority="60" w:unhideWhenUsed="0"/>
+    <w:lsdException w:name="Light List Accent 5" w:semiHidden="0" w:uiPriority="61" w:unhideWhenUsed="0"/>
+    <w:lsdException w:name="Light Grid Accent 5" w:semiHidden="0" w:uiPriority="62" w:unhideWhenUsed="0"/>
+    <w:lsdException w:name="Medium Shading 1 Accent 5" w:semiHidden="0" w:uiPriority="63" w:unhideWhenUsed="0"/>
+    <w:lsdException w:name="Medium Shading 2 Accent 5" w:semiHidden="0" w:uiPriority="64" w:unhideWhenUsed="0"/>
+    <w:lsdException w:name="Medium List 1 Accent 5" w:semiHidden="0" w:uiPriority="65" w:unhideWhenUsed="0"/>
+    <w:lsdException w:name="Medium List 2 Accent 5" w:semiHidden="0" w:uiPriority="66" w:unhideWhenUsed="0"/>
+    <w:lsdException w:name="Medium Grid 1 Accent 5" w:semiHidden="0" w:uiPriority="67" w:unhideWhenUsed="0"/>
+    <w:lsdException w:name="Medium Grid 2 Accent 5" w:semiHidden="0" w:uiPriority="68" w:unhideWhenUsed="0"/>
+    <w:lsdException w:name="Medium Grid 3 Accent 5" w:semiHidden="0" w:uiPriority="69" w:unhideWhenUsed="0"/>
+    <w:lsdException w:name="Dark List Accent 5" w:semiHidden="0" w:uiPriority="70" w:unhideWhenUsed="0"/>
+    <w:lsdException w:name="Colorful Shading Accent 5" w:semiHidden="0" w:uiPriority="71" w:unhideWhenUsed="0"/>
+    <w:lsdException w:name="Colorful List Accent 5" w:semiHidden="0" w:uiPriority="72" w:unhideWhenUsed="0"/>
+    <w:lsdException w:name="Colorful Grid Accent 5" w:semiHidden="0" w:uiPriority="73" w:unhideWhenUsed="0"/>
+    <w:lsdException w:name="Light Shading Accent 6" w:semiHidden="0" w:uiPriority="60" w:unhideWhenUsed="0"/>
+    <w:lsdException w:name="Light List Accent 6" w:semiHidden="0" w:uiPriority="61" w:unhideWhenUsed="0"/>
+    <w:lsdException w:name="Light Grid Accent 6" w:semiHidden="0" w:uiPriority="62" w:unhideWhenUsed="0"/>
+    <w:lsdException w:name="Medium Shading 1 Accent 6" w:semiHidden="0" w:uiPriority="63" w:unhideWhenUsed="0"/>
+    <w:lsdException w:name="Medium Shading 2 Accent 6" w:semiHidden="0" w:uiPriority="64" w:unhideWhenUsed="0"/>
+    <w:lsdException w:name="Medium List 1 Accent 6" w:semiHidden="0" w:uiPriority="65" w:unhideWhenUsed="0"/>
+    <w:lsdException w:name="Medium List 2 Accent 6" w:semiHidden="0" w:uiPriority="66" w:unhideWhenUsed="0"/>
+    <w:lsdException w:name="Medium Grid 1 Accent 6" w:semiHidden="0" w:uiPriority="67" w:unhideWhenUsed="0"/>
+    <w:lsdException w:name="Medium Grid 2 Accent 6" w:semiHidden="0" w:uiPriority="68" w:unhideWhenUsed="0"/>
+    <w:lsdException w:name="Medium Grid 3 Accent 6" w:semiHidden="0" w:uiPriority="69" w:unhideWhenUsed="0"/>
+    <w:lsdException w:name="Dark List Accent 6" w:semiHidden="0" w:uiPriority="70" w:unhideWhenUsed="0"/>
+    <w:lsdException w:name="Colorful Shading Accent 6" w:semiHidden="0" w:uiPriority="71" w:unhideWhenUsed="0"/>
+    <w:lsdException w:name="Colorful List Accent 6" w:semiHidden="0" w:uiPriority="72" w:unhideWhenUsed="0"/>
+    <w:lsdException w:name="Colorful Grid Accent 6" w:semiHidden="0" w:uiPriority="73" w:unhideWhenUsed="0"/>
+    <w:lsdException w:name="Subtle Emphasis" w:semiHidden="0" w:uiPriority="19" w:unhideWhenUsed="0" w:qFormat="1"/>
+    <w:lsdException w:name="Intense Emphasis" w:semiHidden="0" w:uiPriority="21" w:unhideWhenUsed="0" w:qFormat="1"/>
+    <w:lsdException w:name="Subtle Reference" w:semiHidden="0" w:uiPriority="31" w:unhideWhenUsed="0" w:qFormat="1"/>
+    <w:lsdException w:name="Intense Reference" w:semiHidden="0" w:uiPriority="32" w:unhideWhenUsed="0" w:qFormat="1"/>
+    <w:lsdException w:name="Book Title" w:semiHidden="0" w:uiPriority="33" w:unhideWhenUsed="0" w:qFormat="1"/>
+    <w:lsdException w:name="Bibliography" w:uiPriority="37"/>
+    <w:lsdException w:name="TOC Heading" w:uiPriority="39" w:qFormat="1"/>
+  </w:latentStyles>
+  <w:style w:type="paragraph" w:default="1" w:styleId="Normal">
+    <w:name w:val="Normal"/>
+    <w:qFormat/>
+  </w:style>
+  <w:style w:type="character" w:default="1" w:styleId="DefaultParagraphFont">
+    <w:name w:val="Default Paragraph Font"/>
+    <w:uiPriority w:val="1"/>
+    <w:semiHidden/>
+    <w:unhideWhenUsed/>
+  </w:style>
+  <w:style w:type="table" w:default="1" w:styleId="TableNormal">
+    <w:name w:val="Normal Table"/>
+    <w:uiPriority w:val="99"/>
+    <w:semiHidden/>
+    <w:unhideWhenUsed/>
+    <w:tblPr>
+      <w:tblInd w:w="0" w:type="dxa"/>
+      <w:tblCellMar>
+        <w:top w:w="0" w:type="dxa"/>
+        <w:left w:w="108" w:type="dxa"/>
+        <w:bottom w:w="0" w:type="dxa"/>
+        <w:right w:w="108" w:type="dxa"/>
+      </w:tblCellMar>
+    </w:tblPr>
+  </w:style>
+  <w:style w:type="numbering" w:default="1" w:styleId="NoList">
+    <w:name w:val="No List"/>
+    <w:uiPriority w:val="99"/>
+    <w:semiHidden/>
+    <w:unhideWhenUsed/>
+  </w:style>
+  <w:style w:type="paragraph" w:styleId="ListParagraph">
+    <w:name w:val="List Paragraph"/>
+    <w:basedOn w:val="Normal"/>
+    <w:uiPriority w:val="34"/>
+    <w:qFormat/>
+    <w:rsid w:val="00B15B3A"/>
+    <w:pPr>
+      <w:ind w:left="720"/>
+      <w:contextualSpacing/>
+    </w:pPr>
+  </w:style>
+  <w:style w:type="table" w:styleId="TableGrid">
+    <w:name w:val="Table Grid"/>
+    <w:basedOn w:val="TableNormal"/>
+    <w:uiPriority w:val="59"/>
+    <w:rsid w:val="0010309F"/>
+    <w:pPr>
+      <w:spacing w:after="0" w:line="240" w:lineRule="auto"/>
+    </w:pPr>
+    <w:tblPr>
+      <w:tblInd w:w="0" w:type="dxa"/>
+      <w:tblBorders>
+        <w:top w:val="single" w:sz="4" w:space="0" w:color="auto"/>
+        <w:left w:val="single" w:sz="4" w:space="0" w:color="auto"/>
+        <w:bottom w:val="single" w:sz="4" w:space="0" w:color="auto"/>
+        <w:right w:val="single" w:sz="4" w:space="0" w:color="auto"/>
+        <w:insideH w:val="single" w:sz="4" w:space="0" w:color="auto"/>
+        <w:insideV w:val="single" w:sz="4" w:space="0" w:color="auto"/>
+      </w:tblBorders>
+      <w:tblCellMar>
+        <w:top w:w="0" w:type="dxa"/>
+        <w:left w:w="108" w:type="dxa"/>
+        <w:bottom w:w="0" w:type="dxa"/>
+        <w:right w:w="108" w:type="dxa"/>
+      </w:tblCellMar>
+    </w:tblPr>
+  </w:style>
+  <w:style w:type="paragraph" w:styleId="Header">
+    <w:name w:val="header"/>
+    <w:basedOn w:val="Normal"/>
+    <w:link w:val="HeaderChar"/>
+    <w:uiPriority w:val="99"/>
+    <w:unhideWhenUsed/>
+    <w:rsid w:val="0084394B"/>
+    <w:pPr>
+      <w:tabs>
+        <w:tab w:val="center" w:pos="4680"/>
+        <w:tab w:val="right" w:pos="9360"/>
+      </w:tabs>
+      <w:spacing w:after="0" w:line="240" w:lineRule="auto"/>
+    </w:pPr>
+  </w:style>
+  <w:style w:type="character" w:customStyle="1" w:styleId="HeaderChar">
+    <w:name w:val="Header Char"/>
+    <w:basedOn w:val="DefaultParagraphFont"/>
+    <w:link w:val="Header"/>
+    <w:uiPriority w:val="99"/>
+    <w:rsid w:val="0084394B"/>
+  </w:style>
+  <w:style w:type="paragraph" w:styleId="Footer">
+    <w:name w:val="footer"/>
+    <w:basedOn w:val="Normal"/>
+    <w:link w:val="FooterChar"/>
+    <w:uiPriority w:val="99"/>
+    <w:unhideWhenUsed/>
+    <w:rsid w:val="0084394B"/>
+    <w:pPr>
+      <w:tabs>
+        <w:tab w:val="center" w:pos="4680"/>
+        <w:tab w:val="right" w:pos="9360"/>
+      </w:tabs>
+      <w:spacing w:after="0" w:line="240" w:lineRule="auto"/>
+    </w:pPr>
+  </w:style>
+  <w:style w:type="character" w:customStyle="1" w:styleId="FooterChar">
+    <w:name w:val="Footer Char"/>
+    <w:basedOn w:val="DefaultParagraphFont"/>
+    <w:link w:val="Footer"/>
+    <w:uiPriority w:val="99"/>
+    <w:rsid w:val="0084394B"/>
+  </w:style>
+  <w:style w:type="character" w:styleId="Hyperlink">
+    <w:name w:val="Hyperlink"/>
+    <w:basedOn w:val="DefaultParagraphFont"/>
+    <w:uiPriority w:val="99"/>
+    <w:unhideWhenUsed/>
+    <w:rsid w:val="0084394B"/>
+    <w:rPr>
+      <w:color w:val="0000FF" w:themeColor="hyperlink"/>
+      <w:u w:val="single"/>
+    </w:rPr>
+  </w:style>
+  <w:style w:type="character" w:styleId="FollowedHyperlink">
+    <w:name w:val="FollowedHyperlink"/>
+    <w:basedOn w:val="DefaultParagraphFont"/>
+    <w:uiPriority w:val="99"/>
+    <w:semiHidden/>
+    <w:unhideWhenUsed/>
+    <w:rsid w:val="0084775E"/>
+    <w:rPr>
+      <w:color w:val="800080" w:themeColor="followedHyperlink"/>
+      <w:u w:val="single"/>
+    </w:rPr>
+  </w:style>
+  <w:style w:type="paragraph" w:styleId="BalloonText">
+    <w:name w:val="Balloon Text"/>
+    <w:basedOn w:val="Normal"/>
+    <w:link w:val="BalloonTextChar"/>
+    <w:uiPriority w:val="99"/>
+    <w:semiHidden/>
+    <w:unhideWhenUsed/>
+    <w:rsid w:val="0084775E"/>
+    <w:pPr>
+      <w:spacing w:after="0" w:line="240" w:lineRule="auto"/>
+    </w:pPr>
+    <w:rPr>
+      <w:rFonts w:ascii="Tahoma" w:hAnsi="Tahoma" w:cs="Tahoma"/>
+      <w:sz w:val="16"/>
+      <w:szCs w:val="16"/>
+    </w:rPr>
+  </w:style>
+  <w:style w:type="character" w:customStyle="1" w:styleId="BalloonTextChar">
+    <w:name w:val="Balloon Text Char"/>
+    <w:basedOn w:val="DefaultParagraphFont"/>
+    <w:link w:val="BalloonText"/>
+    <w:uiPriority w:val="99"/>
+    <w:semiHidden/>
+    <w:rsid w:val="0084775E"/>
+    <w:rPr>
+      <w:rFonts w:ascii="Tahoma" w:hAnsi="Tahoma" w:cs="Tahoma"/>
+      <w:sz w:val="16"/>
+      <w:szCs w:val="16"/>
     </w:rPr>
   </w:style>
 </w:styles>
@@ -7530,7 +8329,7 @@
 </file>
 
 <file path=customXml/itemProps1.xml><?xml version="1.0" encoding="utf-8"?>
-<ds:datastoreItem xmlns:ds="http://schemas.openxmlformats.org/officeDocument/2006/customXml" ds:itemID="{2B80C6AD-4611-48EB-9CBC-1F6B3E51D925}">
+<ds:datastoreItem xmlns:ds="http://schemas.openxmlformats.org/officeDocument/2006/customXml" ds:itemID="{35B1EFFF-7249-4AC4-96A6-5D410E44AB60}">
   <ds:schemaRefs>
     <ds:schemaRef ds:uri="http://schemas.openxmlformats.org/officeDocument/2006/bibliography"/>
   </ds:schemaRefs>

</xml_diff>